<commit_message>
Assignment 1 example modified
</commit_message>
<xml_diff>
--- a/docs/Assignment_1_Example.docx
+++ b/docs/Assignment_1_Example.docx
@@ -36,19 +36,18 @@
           </w:tcPr>
           <w:p>
             <w:pPr>
-              <w:spacing w:after="0" w:line="240" w:lineRule="auto"/>
-              <w:rPr>
-                <w:rFonts w:ascii="Arial" w:hAnsi="Arial" w:cs="Arial"/>
-                <w:sz w:val="24"/>
-                <w:szCs w:val="24"/>
-              </w:rPr>
-            </w:pPr>
-            <w:r>
-              <w:rPr>
-                <w:rFonts w:ascii="Arial" w:hAnsi="Arial" w:cs="Arial"/>
-                <w:sz w:val="24"/>
-                <w:szCs w:val="24"/>
-                <w:lang w:val="bg-BG"/>
+              <w:spacing w:after="0"/>
+              <w:rPr>
+                <w:rFonts w:ascii="Arial" w:hAnsi="Arial" w:cs="Arial"/>
+                <w:sz w:val="24"/>
+                <w:szCs w:val="24"/>
+              </w:rPr>
+            </w:pPr>
+            <w:r>
+              <w:rPr>
+                <w:rFonts w:ascii="Arial" w:hAnsi="Arial" w:cs="Arial"/>
+                <w:sz w:val="24"/>
+                <w:szCs w:val="24"/>
               </w:rPr>
               <w:t>Задание 1</w:t>
             </w:r>
@@ -65,20 +64,18 @@
           </w:tcPr>
           <w:p>
             <w:pPr>
-              <w:spacing w:after="0" w:line="240" w:lineRule="auto"/>
-              <w:rPr>
-                <w:rFonts w:ascii="Arial" w:hAnsi="Arial" w:cs="Arial"/>
-                <w:sz w:val="24"/>
-                <w:szCs w:val="24"/>
-                <w:lang w:val="bg-BG"/>
-              </w:rPr>
-            </w:pPr>
-            <w:r>
-              <w:rPr>
-                <w:rFonts w:ascii="Arial" w:hAnsi="Arial" w:cs="Arial"/>
-                <w:sz w:val="24"/>
-                <w:szCs w:val="24"/>
-                <w:lang w:val="bg-BG"/>
+              <w:spacing w:after="0"/>
+              <w:rPr>
+                <w:rFonts w:ascii="Arial" w:hAnsi="Arial" w:cs="Arial"/>
+                <w:sz w:val="24"/>
+                <w:szCs w:val="24"/>
+              </w:rPr>
+            </w:pPr>
+            <w:r>
+              <w:rPr>
+                <w:rFonts w:ascii="Arial" w:hAnsi="Arial" w:cs="Arial"/>
+                <w:sz w:val="24"/>
+                <w:szCs w:val="24"/>
               </w:rPr>
               <w:t>Предложение за проект</w:t>
             </w:r>
@@ -100,19 +97,18 @@
           </w:tcPr>
           <w:p>
             <w:pPr>
-              <w:spacing w:after="0" w:line="240" w:lineRule="auto"/>
-              <w:rPr>
-                <w:rFonts w:ascii="Arial" w:hAnsi="Arial" w:cs="Arial"/>
-                <w:sz w:val="24"/>
-                <w:szCs w:val="24"/>
-              </w:rPr>
-            </w:pPr>
-            <w:r>
-              <w:rPr>
-                <w:rFonts w:ascii="Arial" w:hAnsi="Arial" w:cs="Arial"/>
-                <w:sz w:val="24"/>
-                <w:szCs w:val="24"/>
-                <w:lang w:val="bg-BG"/>
+              <w:spacing w:after="0"/>
+              <w:rPr>
+                <w:rFonts w:ascii="Arial" w:hAnsi="Arial" w:cs="Arial"/>
+                <w:sz w:val="24"/>
+                <w:szCs w:val="24"/>
+              </w:rPr>
+            </w:pPr>
+            <w:r>
+              <w:rPr>
+                <w:rFonts w:ascii="Arial" w:hAnsi="Arial" w:cs="Arial"/>
+                <w:sz w:val="24"/>
+                <w:szCs w:val="24"/>
               </w:rPr>
               <w:t>Дисциплина</w:t>
             </w:r>
@@ -129,14 +125,13 @@
           </w:tcPr>
           <w:p>
             <w:pPr>
-              <w:spacing w:after="0" w:line="240" w:lineRule="auto"/>
-            </w:pPr>
-            <w:r>
-              <w:rPr>
-                <w:rFonts w:ascii="Arial" w:hAnsi="Arial" w:cs="Arial"/>
-                <w:sz w:val="24"/>
-                <w:szCs w:val="24"/>
-                <w:lang w:val="bg-BG"/>
+              <w:spacing w:after="0"/>
+            </w:pPr>
+            <w:r>
+              <w:rPr>
+                <w:rFonts w:ascii="Arial" w:hAnsi="Arial" w:cs="Arial"/>
+                <w:sz w:val="24"/>
+                <w:szCs w:val="24"/>
               </w:rPr>
               <w:t xml:space="preserve">Увод в програмирането, </w:t>
             </w:r>
@@ -145,7 +140,6 @@
                 <w:rFonts w:ascii="Arial" w:hAnsi="Arial" w:cs="Arial"/>
                 <w:sz w:val="24"/>
                 <w:szCs w:val="24"/>
-                <w:lang w:val="bg-BG"/>
               </w:rPr>
               <w:t>201</w:t>
             </w:r>
@@ -154,7 +148,6 @@
                 <w:rFonts w:ascii="Arial" w:hAnsi="Arial" w:cs="Arial"/>
                 <w:sz w:val="24"/>
                 <w:szCs w:val="24"/>
-                <w:lang w:val="bg-BG"/>
               </w:rPr>
               <w:t>8</w:t>
             </w:r>
@@ -180,12 +173,11 @@
           </w:tcPr>
           <w:p>
             <w:pPr>
-              <w:spacing w:after="0" w:line="240" w:lineRule="auto"/>
-              <w:rPr>
-                <w:rFonts w:ascii="Arial" w:hAnsi="Arial" w:cs="Arial"/>
-                <w:sz w:val="24"/>
-                <w:szCs w:val="24"/>
-                <w:lang w:val="bg-BG"/>
+              <w:spacing w:after="0"/>
+              <w:rPr>
+                <w:rFonts w:ascii="Arial" w:hAnsi="Arial" w:cs="Arial"/>
+                <w:sz w:val="24"/>
+                <w:szCs w:val="24"/>
               </w:rPr>
             </w:pPr>
           </w:p>
@@ -207,19 +199,18 @@
           </w:tcPr>
           <w:p>
             <w:pPr>
-              <w:spacing w:after="0" w:line="240" w:lineRule="auto"/>
-              <w:rPr>
-                <w:rFonts w:ascii="Arial" w:hAnsi="Arial" w:cs="Arial"/>
-                <w:sz w:val="24"/>
-                <w:szCs w:val="24"/>
-              </w:rPr>
-            </w:pPr>
-            <w:r>
-              <w:rPr>
-                <w:rFonts w:ascii="Arial" w:hAnsi="Arial" w:cs="Arial"/>
-                <w:sz w:val="24"/>
-                <w:szCs w:val="24"/>
-                <w:lang w:val="bg-BG"/>
+              <w:spacing w:after="0"/>
+              <w:rPr>
+                <w:rFonts w:ascii="Arial" w:hAnsi="Arial" w:cs="Arial"/>
+                <w:sz w:val="24"/>
+                <w:szCs w:val="24"/>
+              </w:rPr>
+            </w:pPr>
+            <w:r>
+              <w:rPr>
+                <w:rFonts w:ascii="Arial" w:hAnsi="Arial" w:cs="Arial"/>
+                <w:sz w:val="24"/>
+                <w:szCs w:val="24"/>
               </w:rPr>
               <w:t xml:space="preserve">Участници в проекта </w:t>
             </w:r>
@@ -241,7 +232,7 @@
           </w:tcPr>
           <w:p>
             <w:pPr>
-              <w:spacing w:after="0" w:line="240" w:lineRule="auto"/>
+              <w:spacing w:after="0"/>
               <w:ind w:right="743"/>
               <w:rPr>
                 <w:rFonts w:ascii="Arial" w:hAnsi="Arial" w:cs="Arial"/>
@@ -254,7 +245,6 @@
                 <w:rFonts w:ascii="Arial" w:hAnsi="Arial" w:cs="Arial"/>
                 <w:sz w:val="24"/>
                 <w:szCs w:val="24"/>
-                <w:lang w:val="bg-BG"/>
               </w:rPr>
               <w:t>№</w:t>
             </w:r>
@@ -272,19 +262,18 @@
           </w:tcPr>
           <w:p>
             <w:pPr>
-              <w:spacing w:after="0" w:line="240" w:lineRule="auto"/>
-              <w:rPr>
-                <w:rFonts w:ascii="Arial" w:hAnsi="Arial" w:cs="Arial"/>
-                <w:sz w:val="24"/>
-                <w:szCs w:val="24"/>
-              </w:rPr>
-            </w:pPr>
-            <w:r>
-              <w:rPr>
-                <w:rFonts w:ascii="Arial" w:hAnsi="Arial" w:cs="Arial"/>
-                <w:sz w:val="24"/>
-                <w:szCs w:val="24"/>
-                <w:lang w:val="bg-BG"/>
+              <w:spacing w:after="0"/>
+              <w:rPr>
+                <w:rFonts w:ascii="Arial" w:hAnsi="Arial" w:cs="Arial"/>
+                <w:sz w:val="24"/>
+                <w:szCs w:val="24"/>
+              </w:rPr>
+            </w:pPr>
+            <w:r>
+              <w:rPr>
+                <w:rFonts w:ascii="Arial" w:hAnsi="Arial" w:cs="Arial"/>
+                <w:sz w:val="24"/>
+                <w:szCs w:val="24"/>
               </w:rPr>
               <w:t>Име и фамилия</w:t>
             </w:r>
@@ -301,19 +290,18 @@
           </w:tcPr>
           <w:p>
             <w:pPr>
-              <w:spacing w:after="0" w:line="240" w:lineRule="auto"/>
-              <w:rPr>
-                <w:rFonts w:ascii="Arial" w:hAnsi="Arial" w:cs="Arial"/>
-                <w:sz w:val="24"/>
-                <w:szCs w:val="24"/>
-              </w:rPr>
-            </w:pPr>
-            <w:r>
-              <w:rPr>
-                <w:rFonts w:ascii="Arial" w:hAnsi="Arial" w:cs="Arial"/>
-                <w:sz w:val="24"/>
-                <w:szCs w:val="24"/>
-                <w:lang w:val="bg-BG"/>
+              <w:spacing w:after="0"/>
+              <w:rPr>
+                <w:rFonts w:ascii="Arial" w:hAnsi="Arial" w:cs="Arial"/>
+                <w:sz w:val="24"/>
+                <w:szCs w:val="24"/>
+              </w:rPr>
+            </w:pPr>
+            <w:r>
+              <w:rPr>
+                <w:rFonts w:ascii="Arial" w:hAnsi="Arial" w:cs="Arial"/>
+                <w:sz w:val="24"/>
+                <w:szCs w:val="24"/>
               </w:rPr>
               <w:t>Факултетен №</w:t>
             </w:r>
@@ -330,19 +318,18 @@
           </w:tcPr>
           <w:p>
             <w:pPr>
-              <w:spacing w:after="0" w:line="240" w:lineRule="auto"/>
-              <w:rPr>
-                <w:rFonts w:ascii="Arial" w:hAnsi="Arial" w:cs="Arial"/>
-                <w:sz w:val="24"/>
-                <w:szCs w:val="24"/>
-              </w:rPr>
-            </w:pPr>
-            <w:r>
-              <w:rPr>
-                <w:rFonts w:ascii="Arial" w:hAnsi="Arial" w:cs="Arial"/>
-                <w:sz w:val="24"/>
-                <w:szCs w:val="24"/>
-                <w:lang w:val="bg-BG"/>
+              <w:spacing w:after="0"/>
+              <w:rPr>
+                <w:rFonts w:ascii="Arial" w:hAnsi="Arial" w:cs="Arial"/>
+                <w:sz w:val="24"/>
+                <w:szCs w:val="24"/>
+              </w:rPr>
+            </w:pPr>
+            <w:r>
+              <w:rPr>
+                <w:rFonts w:ascii="Arial" w:hAnsi="Arial" w:cs="Arial"/>
+                <w:sz w:val="24"/>
+                <w:szCs w:val="24"/>
               </w:rPr>
               <w:t>Специалност</w:t>
             </w:r>
@@ -359,19 +346,18 @@
           </w:tcPr>
           <w:p>
             <w:pPr>
-              <w:spacing w:after="0" w:line="240" w:lineRule="auto"/>
-              <w:rPr>
-                <w:rFonts w:ascii="Arial" w:hAnsi="Arial" w:cs="Arial"/>
-                <w:sz w:val="24"/>
-                <w:szCs w:val="24"/>
-              </w:rPr>
-            </w:pPr>
-            <w:r>
-              <w:rPr>
-                <w:rFonts w:ascii="Arial" w:hAnsi="Arial" w:cs="Arial"/>
-                <w:sz w:val="24"/>
-                <w:szCs w:val="24"/>
-                <w:lang w:val="bg-BG"/>
+              <w:spacing w:after="0"/>
+              <w:rPr>
+                <w:rFonts w:ascii="Arial" w:hAnsi="Arial" w:cs="Arial"/>
+                <w:sz w:val="24"/>
+                <w:szCs w:val="24"/>
+              </w:rPr>
+            </w:pPr>
+            <w:r>
+              <w:rPr>
+                <w:rFonts w:ascii="Arial" w:hAnsi="Arial" w:cs="Arial"/>
+                <w:sz w:val="24"/>
+                <w:szCs w:val="24"/>
               </w:rPr>
               <w:t>Курс</w:t>
             </w:r>
@@ -392,7 +378,7 @@
           </w:tcPr>
           <w:p>
             <w:pPr>
-              <w:spacing w:after="0" w:line="240" w:lineRule="auto"/>
+              <w:spacing w:after="0"/>
               <w:ind w:right="743"/>
               <w:rPr>
                 <w:rFonts w:ascii="Arial" w:hAnsi="Arial" w:cs="Arial"/>
@@ -405,7 +391,6 @@
                 <w:rFonts w:ascii="Arial" w:hAnsi="Arial" w:cs="Arial"/>
                 <w:sz w:val="24"/>
                 <w:szCs w:val="24"/>
-                <w:lang w:val="bg-BG"/>
               </w:rPr>
               <w:t>1</w:t>
             </w:r>
@@ -422,20 +407,18 @@
           </w:tcPr>
           <w:p>
             <w:pPr>
-              <w:spacing w:after="0" w:line="240" w:lineRule="auto"/>
-              <w:rPr>
-                <w:rFonts w:ascii="Arial" w:hAnsi="Arial" w:cs="Arial"/>
-                <w:sz w:val="24"/>
-                <w:szCs w:val="24"/>
-                <w:lang w:val="bg-BG"/>
-              </w:rPr>
-            </w:pPr>
-            <w:r>
-              <w:rPr>
-                <w:rFonts w:ascii="Arial" w:hAnsi="Arial" w:cs="Arial"/>
-                <w:sz w:val="24"/>
-                <w:szCs w:val="24"/>
-                <w:lang w:val="bg-BG"/>
+              <w:spacing w:after="0"/>
+              <w:rPr>
+                <w:rFonts w:ascii="Arial" w:hAnsi="Arial" w:cs="Arial"/>
+                <w:sz w:val="24"/>
+                <w:szCs w:val="24"/>
+              </w:rPr>
+            </w:pPr>
+            <w:r>
+              <w:rPr>
+                <w:rFonts w:ascii="Arial" w:hAnsi="Arial" w:cs="Arial"/>
+                <w:sz w:val="24"/>
+                <w:szCs w:val="24"/>
               </w:rPr>
               <w:t>Траян Илиев</w:t>
             </w:r>
@@ -451,12 +434,11 @@
           </w:tcPr>
           <w:p>
             <w:pPr>
-              <w:spacing w:after="0" w:line="240" w:lineRule="auto"/>
-              <w:rPr>
-                <w:rFonts w:ascii="Arial" w:hAnsi="Arial" w:cs="Arial"/>
-                <w:sz w:val="24"/>
-                <w:szCs w:val="24"/>
-                <w:lang w:val="bg-BG"/>
+              <w:spacing w:after="0"/>
+              <w:rPr>
+                <w:rFonts w:ascii="Arial" w:hAnsi="Arial" w:cs="Arial"/>
+                <w:sz w:val="24"/>
+                <w:szCs w:val="24"/>
               </w:rPr>
             </w:pPr>
           </w:p>
@@ -471,12 +453,11 @@
           </w:tcPr>
           <w:p>
             <w:pPr>
-              <w:spacing w:after="0" w:line="240" w:lineRule="auto"/>
-              <w:rPr>
-                <w:rFonts w:ascii="Arial" w:hAnsi="Arial" w:cs="Arial"/>
-                <w:sz w:val="24"/>
-                <w:szCs w:val="24"/>
-                <w:lang w:val="bg-BG"/>
+              <w:spacing w:after="0"/>
+              <w:rPr>
+                <w:rFonts w:ascii="Arial" w:hAnsi="Arial" w:cs="Arial"/>
+                <w:sz w:val="24"/>
+                <w:szCs w:val="24"/>
               </w:rPr>
             </w:pPr>
           </w:p>
@@ -491,12 +472,11 @@
           </w:tcPr>
           <w:p>
             <w:pPr>
-              <w:spacing w:after="0" w:line="240" w:lineRule="auto"/>
-              <w:rPr>
-                <w:rFonts w:ascii="Arial" w:hAnsi="Arial" w:cs="Arial"/>
-                <w:sz w:val="24"/>
-                <w:szCs w:val="24"/>
-                <w:lang w:val="bg-BG"/>
+              <w:spacing w:after="0"/>
+              <w:rPr>
+                <w:rFonts w:ascii="Arial" w:hAnsi="Arial" w:cs="Arial"/>
+                <w:sz w:val="24"/>
+                <w:szCs w:val="24"/>
               </w:rPr>
             </w:pPr>
           </w:p>
@@ -516,7 +496,7 @@
           </w:tcPr>
           <w:p>
             <w:pPr>
-              <w:spacing w:after="0" w:line="240" w:lineRule="auto"/>
+              <w:spacing w:after="0"/>
               <w:ind w:right="743"/>
               <w:rPr>
                 <w:rFonts w:ascii="Arial" w:hAnsi="Arial" w:cs="Arial"/>
@@ -529,7 +509,6 @@
                 <w:rFonts w:ascii="Arial" w:hAnsi="Arial" w:cs="Arial"/>
                 <w:sz w:val="24"/>
                 <w:szCs w:val="24"/>
-                <w:lang w:val="bg-BG"/>
               </w:rPr>
               <w:t>2</w:t>
             </w:r>
@@ -546,12 +525,11 @@
           </w:tcPr>
           <w:p>
             <w:pPr>
-              <w:spacing w:after="0" w:line="240" w:lineRule="auto"/>
-              <w:rPr>
-                <w:rFonts w:ascii="Arial" w:hAnsi="Arial" w:cs="Arial"/>
-                <w:sz w:val="24"/>
-                <w:szCs w:val="24"/>
-                <w:lang w:val="bg-BG"/>
+              <w:spacing w:after="0"/>
+              <w:rPr>
+                <w:rFonts w:ascii="Arial" w:hAnsi="Arial" w:cs="Arial"/>
+                <w:sz w:val="24"/>
+                <w:szCs w:val="24"/>
               </w:rPr>
             </w:pPr>
           </w:p>
@@ -566,12 +544,11 @@
           </w:tcPr>
           <w:p>
             <w:pPr>
-              <w:spacing w:after="0" w:line="240" w:lineRule="auto"/>
-              <w:rPr>
-                <w:rFonts w:ascii="Arial" w:hAnsi="Arial" w:cs="Arial"/>
-                <w:sz w:val="24"/>
-                <w:szCs w:val="24"/>
-                <w:lang w:val="bg-BG"/>
+              <w:spacing w:after="0"/>
+              <w:rPr>
+                <w:rFonts w:ascii="Arial" w:hAnsi="Arial" w:cs="Arial"/>
+                <w:sz w:val="24"/>
+                <w:szCs w:val="24"/>
               </w:rPr>
             </w:pPr>
           </w:p>
@@ -586,12 +563,11 @@
           </w:tcPr>
           <w:p>
             <w:pPr>
-              <w:spacing w:after="0" w:line="240" w:lineRule="auto"/>
-              <w:rPr>
-                <w:rFonts w:ascii="Arial" w:hAnsi="Arial" w:cs="Arial"/>
-                <w:sz w:val="24"/>
-                <w:szCs w:val="24"/>
-                <w:lang w:val="bg-BG"/>
+              <w:spacing w:after="0"/>
+              <w:rPr>
+                <w:rFonts w:ascii="Arial" w:hAnsi="Arial" w:cs="Arial"/>
+                <w:sz w:val="24"/>
+                <w:szCs w:val="24"/>
               </w:rPr>
             </w:pPr>
           </w:p>
@@ -606,12 +582,11 @@
           </w:tcPr>
           <w:p>
             <w:pPr>
-              <w:spacing w:after="0" w:line="240" w:lineRule="auto"/>
-              <w:rPr>
-                <w:rFonts w:ascii="Arial" w:hAnsi="Arial" w:cs="Arial"/>
-                <w:sz w:val="24"/>
-                <w:szCs w:val="24"/>
-                <w:lang w:val="bg-BG"/>
+              <w:spacing w:after="0"/>
+              <w:rPr>
+                <w:rFonts w:ascii="Arial" w:hAnsi="Arial" w:cs="Arial"/>
+                <w:sz w:val="24"/>
+                <w:szCs w:val="24"/>
               </w:rPr>
             </w:pPr>
           </w:p>
@@ -631,7 +606,7 @@
           </w:tcPr>
           <w:p>
             <w:pPr>
-              <w:spacing w:after="0" w:line="240" w:lineRule="auto"/>
+              <w:spacing w:after="0"/>
               <w:ind w:right="743"/>
               <w:rPr>
                 <w:rFonts w:ascii="Arial" w:hAnsi="Arial" w:cs="Arial"/>
@@ -644,7 +619,6 @@
                 <w:rFonts w:ascii="Arial" w:hAnsi="Arial" w:cs="Arial"/>
                 <w:sz w:val="24"/>
                 <w:szCs w:val="24"/>
-                <w:lang w:val="bg-BG"/>
               </w:rPr>
               <w:t>3</w:t>
             </w:r>
@@ -661,12 +635,11 @@
           </w:tcPr>
           <w:p>
             <w:pPr>
-              <w:spacing w:after="0" w:line="240" w:lineRule="auto"/>
-              <w:rPr>
-                <w:rFonts w:ascii="Arial" w:hAnsi="Arial" w:cs="Arial"/>
-                <w:sz w:val="24"/>
-                <w:szCs w:val="24"/>
-                <w:lang w:val="bg-BG"/>
+              <w:spacing w:after="0"/>
+              <w:rPr>
+                <w:rFonts w:ascii="Arial" w:hAnsi="Arial" w:cs="Arial"/>
+                <w:sz w:val="24"/>
+                <w:szCs w:val="24"/>
               </w:rPr>
             </w:pPr>
           </w:p>
@@ -681,12 +654,11 @@
           </w:tcPr>
           <w:p>
             <w:pPr>
-              <w:spacing w:after="0" w:line="240" w:lineRule="auto"/>
-              <w:rPr>
-                <w:rFonts w:ascii="Arial" w:hAnsi="Arial" w:cs="Arial"/>
-                <w:sz w:val="24"/>
-                <w:szCs w:val="24"/>
-                <w:lang w:val="bg-BG"/>
+              <w:spacing w:after="0"/>
+              <w:rPr>
+                <w:rFonts w:ascii="Arial" w:hAnsi="Arial" w:cs="Arial"/>
+                <w:sz w:val="24"/>
+                <w:szCs w:val="24"/>
               </w:rPr>
             </w:pPr>
           </w:p>
@@ -701,12 +673,11 @@
           </w:tcPr>
           <w:p>
             <w:pPr>
-              <w:spacing w:after="0" w:line="240" w:lineRule="auto"/>
-              <w:rPr>
-                <w:rFonts w:ascii="Arial" w:hAnsi="Arial" w:cs="Arial"/>
-                <w:sz w:val="24"/>
-                <w:szCs w:val="24"/>
-                <w:lang w:val="bg-BG"/>
+              <w:spacing w:after="0"/>
+              <w:rPr>
+                <w:rFonts w:ascii="Arial" w:hAnsi="Arial" w:cs="Arial"/>
+                <w:sz w:val="24"/>
+                <w:szCs w:val="24"/>
               </w:rPr>
             </w:pPr>
           </w:p>
@@ -721,12 +692,11 @@
           </w:tcPr>
           <w:p>
             <w:pPr>
-              <w:spacing w:after="0" w:line="240" w:lineRule="auto"/>
-              <w:rPr>
-                <w:rFonts w:ascii="Arial" w:hAnsi="Arial" w:cs="Arial"/>
-                <w:sz w:val="24"/>
-                <w:szCs w:val="24"/>
-                <w:lang w:val="bg-BG"/>
+              <w:spacing w:after="0"/>
+              <w:rPr>
+                <w:rFonts w:ascii="Arial" w:hAnsi="Arial" w:cs="Arial"/>
+                <w:sz w:val="24"/>
+                <w:szCs w:val="24"/>
               </w:rPr>
             </w:pPr>
           </w:p>
@@ -746,7 +716,7 @@
           </w:tcPr>
           <w:p>
             <w:pPr>
-              <w:spacing w:after="0" w:line="240" w:lineRule="auto"/>
+              <w:spacing w:after="0"/>
               <w:ind w:right="743"/>
             </w:pPr>
             <w:r>
@@ -754,7 +724,6 @@
                 <w:rFonts w:ascii="Arial" w:hAnsi="Arial" w:cs="Arial"/>
                 <w:sz w:val="24"/>
                 <w:szCs w:val="24"/>
-                <w:lang w:val="bg-BG"/>
               </w:rPr>
               <w:t>4</w:t>
             </w:r>
@@ -771,12 +740,11 @@
           </w:tcPr>
           <w:p>
             <w:pPr>
-              <w:spacing w:after="0" w:line="240" w:lineRule="auto"/>
-              <w:rPr>
-                <w:rFonts w:ascii="Arial" w:hAnsi="Arial" w:cs="Arial"/>
-                <w:sz w:val="24"/>
-                <w:szCs w:val="24"/>
-                <w:lang w:val="bg-BG"/>
+              <w:spacing w:after="0"/>
+              <w:rPr>
+                <w:rFonts w:ascii="Arial" w:hAnsi="Arial" w:cs="Arial"/>
+                <w:sz w:val="24"/>
+                <w:szCs w:val="24"/>
               </w:rPr>
             </w:pPr>
           </w:p>
@@ -791,12 +759,11 @@
           </w:tcPr>
           <w:p>
             <w:pPr>
-              <w:spacing w:after="0" w:line="240" w:lineRule="auto"/>
-              <w:rPr>
-                <w:rFonts w:ascii="Arial" w:hAnsi="Arial" w:cs="Arial"/>
-                <w:sz w:val="24"/>
-                <w:szCs w:val="24"/>
-                <w:lang w:val="bg-BG"/>
+              <w:spacing w:after="0"/>
+              <w:rPr>
+                <w:rFonts w:ascii="Arial" w:hAnsi="Arial" w:cs="Arial"/>
+                <w:sz w:val="24"/>
+                <w:szCs w:val="24"/>
               </w:rPr>
             </w:pPr>
           </w:p>
@@ -811,12 +778,11 @@
           </w:tcPr>
           <w:p>
             <w:pPr>
-              <w:spacing w:after="0" w:line="240" w:lineRule="auto"/>
-              <w:rPr>
-                <w:rFonts w:ascii="Arial" w:hAnsi="Arial" w:cs="Arial"/>
-                <w:sz w:val="24"/>
-                <w:szCs w:val="24"/>
-                <w:lang w:val="bg-BG"/>
+              <w:spacing w:after="0"/>
+              <w:rPr>
+                <w:rFonts w:ascii="Arial" w:hAnsi="Arial" w:cs="Arial"/>
+                <w:sz w:val="24"/>
+                <w:szCs w:val="24"/>
               </w:rPr>
             </w:pPr>
           </w:p>
@@ -831,12 +797,11 @@
           </w:tcPr>
           <w:p>
             <w:pPr>
-              <w:spacing w:after="0" w:line="240" w:lineRule="auto"/>
-              <w:rPr>
-                <w:rFonts w:ascii="Arial" w:hAnsi="Arial" w:cs="Arial"/>
-                <w:sz w:val="24"/>
-                <w:szCs w:val="24"/>
-                <w:lang w:val="bg-BG"/>
+              <w:spacing w:after="0"/>
+              <w:rPr>
+                <w:rFonts w:ascii="Arial" w:hAnsi="Arial" w:cs="Arial"/>
+                <w:sz w:val="24"/>
+                <w:szCs w:val="24"/>
               </w:rPr>
             </w:pPr>
           </w:p>
@@ -879,19 +844,18 @@
           </w:tcPr>
           <w:p>
             <w:pPr>
-              <w:spacing w:after="0" w:line="240" w:lineRule="auto"/>
-              <w:rPr>
-                <w:rFonts w:ascii="Arial" w:hAnsi="Arial" w:cs="Arial"/>
-                <w:sz w:val="24"/>
-                <w:szCs w:val="24"/>
-              </w:rPr>
-            </w:pPr>
-            <w:r>
-              <w:rPr>
-                <w:rFonts w:ascii="Arial" w:hAnsi="Arial" w:cs="Arial"/>
-                <w:sz w:val="24"/>
-                <w:szCs w:val="24"/>
-                <w:lang w:val="bg-BG"/>
+              <w:spacing w:after="0"/>
+              <w:rPr>
+                <w:rFonts w:ascii="Arial" w:hAnsi="Arial" w:cs="Arial"/>
+                <w:sz w:val="24"/>
+                <w:szCs w:val="24"/>
+              </w:rPr>
+            </w:pPr>
+            <w:r>
+              <w:rPr>
+                <w:rFonts w:ascii="Arial" w:hAnsi="Arial" w:cs="Arial"/>
+                <w:sz w:val="24"/>
+                <w:szCs w:val="24"/>
               </w:rPr>
               <w:t>Име на проекта</w:t>
             </w:r>
@@ -908,17 +872,13 @@
           </w:tcPr>
           <w:p>
             <w:pPr>
-              <w:spacing w:before="119" w:after="170" w:line="240" w:lineRule="auto"/>
-              <w:rPr>
-                <w:lang w:val="bg-BG"/>
-              </w:rPr>
-            </w:pPr>
-            <w:r>
-              <w:rPr>
-                <w:rFonts w:ascii="Arial" w:hAnsi="Arial" w:cs="Arial"/>
-                <w:sz w:val="24"/>
-                <w:szCs w:val="24"/>
-                <w:lang w:val="bg-BG"/>
+              <w:spacing w:before="119" w:after="170"/>
+            </w:pPr>
+            <w:r>
+              <w:rPr>
+                <w:rFonts w:ascii="Arial" w:hAnsi="Arial" w:cs="Arial"/>
+                <w:sz w:val="24"/>
+                <w:szCs w:val="24"/>
               </w:rPr>
               <w:t>Сайт за записване на курсови проекти</w:t>
             </w:r>
@@ -965,25 +925,15 @@
                 <w:ilvl w:val="0"/>
                 <w:numId w:val="1"/>
               </w:numPr>
-              <w:spacing w:after="0" w:line="240" w:lineRule="auto"/>
-            </w:pPr>
-            <w:r>
-              <w:rPr>
-                <w:rFonts w:ascii="Arial" w:hAnsi="Arial" w:cs="Arial"/>
-                <w:sz w:val="24"/>
-                <w:szCs w:val="24"/>
-                <w:lang w:val="bg-BG"/>
-              </w:rPr>
-              <w:t>Бизнес</w:t>
-            </w:r>
-            <w:r>
-              <w:rPr>
-                <w:rFonts w:ascii="Arial" w:hAnsi="Arial" w:cs="Arial"/>
-                <w:sz w:val="24"/>
-                <w:szCs w:val="24"/>
-                <w:lang w:val="bg-BG"/>
-              </w:rPr>
-              <w:t xml:space="preserve"> нужди и свойства на системата (Business Needs and System Features)</w:t>
+              <w:spacing w:after="0"/>
+            </w:pPr>
+            <w:r>
+              <w:rPr>
+                <w:rFonts w:ascii="Arial" w:hAnsi="Arial" w:cs="Arial"/>
+                <w:sz w:val="24"/>
+                <w:szCs w:val="24"/>
+              </w:rPr>
+              <w:t>Бизнес нужди и свойства на системата (Business Needs and System Features)</w:t>
             </w:r>
           </w:p>
         </w:tc>
@@ -999,42 +949,39 @@
           </w:tcPr>
           <w:p>
             <w:pPr>
-              <w:spacing w:before="120" w:after="0" w:line="240" w:lineRule="auto"/>
-            </w:pPr>
-            <w:r>
-              <w:rPr>
-                <w:rFonts w:ascii="Arial" w:hAnsi="Arial"/>
-                <w:sz w:val="24"/>
-                <w:szCs w:val="24"/>
-                <w:lang w:val="bg-BG"/>
+              <w:spacing w:before="120" w:after="0"/>
+            </w:pPr>
+            <w:r>
+              <w:rPr>
+                <w:rFonts w:ascii="Arial" w:hAnsi="Arial"/>
+                <w:sz w:val="24"/>
+                <w:szCs w:val="24"/>
               </w:rPr>
               <w:t>Проектът дава възможност за регистрация на потребителите и за записване на теми за курсови проекти.</w:t>
             </w:r>
           </w:p>
           <w:p>
             <w:pPr>
-              <w:spacing w:before="120" w:after="0" w:line="240" w:lineRule="auto"/>
-            </w:pPr>
-            <w:r>
-              <w:rPr>
-                <w:rFonts w:ascii="Arial" w:hAnsi="Arial"/>
-                <w:sz w:val="24"/>
-                <w:szCs w:val="24"/>
-                <w:lang w:val="bg-BG"/>
+              <w:spacing w:before="120" w:after="0"/>
+            </w:pPr>
+            <w:r>
+              <w:rPr>
+                <w:rFonts w:ascii="Arial" w:hAnsi="Arial"/>
+                <w:sz w:val="24"/>
+                <w:szCs w:val="24"/>
               </w:rPr>
               <w:t>Основните цели на проекта са:</w:t>
             </w:r>
           </w:p>
           <w:p>
             <w:pPr>
-              <w:spacing w:before="120" w:after="0" w:line="240" w:lineRule="auto"/>
-            </w:pPr>
-            <w:r>
-              <w:rPr>
-                <w:rFonts w:ascii="Arial" w:hAnsi="Arial"/>
-                <w:sz w:val="24"/>
-                <w:szCs w:val="24"/>
-                <w:lang w:val="bg-BG"/>
+              <w:spacing w:before="120" w:after="0"/>
+            </w:pPr>
+            <w:r>
+              <w:rPr>
+                <w:rFonts w:ascii="Arial" w:hAnsi="Arial"/>
+                <w:sz w:val="24"/>
+                <w:szCs w:val="24"/>
               </w:rPr>
               <w:t xml:space="preserve">1) </w:t>
             </w:r>
@@ -1043,7 +990,6 @@
                 <w:rFonts w:ascii="Arial" w:hAnsi="Arial"/>
                 <w:sz w:val="24"/>
                 <w:szCs w:val="24"/>
-                <w:lang w:val="bg-BG"/>
               </w:rPr>
               <w:t>Да позволи регистрация на нови потребители</w:t>
             </w:r>
@@ -1052,27 +998,24 @@
                 <w:rFonts w:ascii="Arial" w:hAnsi="Arial"/>
                 <w:sz w:val="24"/>
                 <w:szCs w:val="24"/>
-                <w:lang w:val="bg-BG"/>
               </w:rPr>
               <w:t>;</w:t>
             </w:r>
           </w:p>
           <w:p>
             <w:pPr>
-              <w:spacing w:before="120" w:after="0" w:line="240" w:lineRule="auto"/>
-              <w:rPr>
-                <w:rFonts w:ascii="Arial" w:hAnsi="Arial"/>
-                <w:sz w:val="24"/>
-                <w:szCs w:val="24"/>
-                <w:lang w:val="bg-BG"/>
-              </w:rPr>
-            </w:pPr>
-            <w:r>
-              <w:rPr>
-                <w:rFonts w:ascii="Arial" w:hAnsi="Arial"/>
-                <w:sz w:val="24"/>
-                <w:szCs w:val="24"/>
-                <w:lang w:val="bg-BG"/>
+              <w:spacing w:before="120" w:after="0"/>
+              <w:rPr>
+                <w:rFonts w:ascii="Arial" w:hAnsi="Arial"/>
+                <w:sz w:val="24"/>
+                <w:szCs w:val="24"/>
+              </w:rPr>
+            </w:pPr>
+            <w:r>
+              <w:rPr>
+                <w:rFonts w:ascii="Arial" w:hAnsi="Arial"/>
+                <w:sz w:val="24"/>
+                <w:szCs w:val="24"/>
               </w:rPr>
               <w:t xml:space="preserve">2) </w:t>
             </w:r>
@@ -1081,27 +1024,24 @@
                 <w:rFonts w:ascii="Arial" w:hAnsi="Arial"/>
                 <w:sz w:val="24"/>
                 <w:szCs w:val="24"/>
-                <w:lang w:val="bg-BG"/>
               </w:rPr>
               <w:t>Да позволи на всеки регистриран потребител да създаде нов курсов проект или да са включи към вече съществуващ такъв.</w:t>
             </w:r>
           </w:p>
           <w:p>
             <w:pPr>
-              <w:spacing w:before="120" w:after="0" w:line="240" w:lineRule="auto"/>
-              <w:rPr>
-                <w:rFonts w:ascii="Arial" w:hAnsi="Arial"/>
-                <w:sz w:val="24"/>
-                <w:szCs w:val="24"/>
-                <w:lang w:val="bg-BG"/>
-              </w:rPr>
-            </w:pPr>
-            <w:r>
-              <w:rPr>
-                <w:rFonts w:ascii="Arial" w:hAnsi="Arial"/>
-                <w:sz w:val="24"/>
-                <w:szCs w:val="24"/>
-                <w:lang w:val="bg-BG"/>
+              <w:spacing w:before="120" w:after="0"/>
+              <w:rPr>
+                <w:rFonts w:ascii="Arial" w:hAnsi="Arial"/>
+                <w:sz w:val="24"/>
+                <w:szCs w:val="24"/>
+              </w:rPr>
+            </w:pPr>
+            <w:r>
+              <w:rPr>
+                <w:rFonts w:ascii="Arial" w:hAnsi="Arial"/>
+                <w:sz w:val="24"/>
+                <w:szCs w:val="24"/>
               </w:rPr>
               <w:t>Проектът е ориентиран към студенти по информационни технологии</w:t>
             </w:r>
@@ -1110,21 +1050,19 @@
                 <w:rFonts w:ascii="Arial" w:hAnsi="Arial"/>
                 <w:sz w:val="24"/>
                 <w:szCs w:val="24"/>
-                <w:lang w:val="bg-BG"/>
               </w:rPr>
               <w:t>.</w:t>
             </w:r>
           </w:p>
           <w:p>
             <w:pPr>
-              <w:spacing w:before="120" w:after="0" w:line="240" w:lineRule="auto"/>
-            </w:pPr>
-            <w:r>
-              <w:rPr>
-                <w:rFonts w:ascii="Arial" w:hAnsi="Arial"/>
-                <w:sz w:val="24"/>
-                <w:szCs w:val="24"/>
-                <w:lang w:val="bg-BG"/>
+              <w:spacing w:before="120" w:after="0"/>
+            </w:pPr>
+            <w:r>
+              <w:rPr>
+                <w:rFonts w:ascii="Arial" w:hAnsi="Arial"/>
+                <w:sz w:val="24"/>
+                <w:szCs w:val="24"/>
               </w:rPr>
               <w:t xml:space="preserve">Той ще бъде реализиран </w:t>
             </w:r>
@@ -1133,7 +1071,6 @@
                 <w:rFonts w:ascii="Arial" w:hAnsi="Arial"/>
                 <w:sz w:val="24"/>
                 <w:szCs w:val="24"/>
-                <w:lang w:val="bg-BG"/>
               </w:rPr>
               <w:t xml:space="preserve">като динамично сървърно уеб приложение </w:t>
             </w:r>
@@ -1142,18 +1079,8 @@
                 <w:rFonts w:ascii="Arial" w:hAnsi="Arial"/>
                 <w:sz w:val="24"/>
                 <w:szCs w:val="24"/>
-                <w:lang w:val="bg-BG"/>
-              </w:rPr>
-              <w:t xml:space="preserve">с използване на следните уеб </w:t>
-            </w:r>
-            <w:r>
-              <w:rPr>
-                <w:rFonts w:ascii="Arial" w:hAnsi="Arial"/>
-                <w:sz w:val="24"/>
-                <w:szCs w:val="24"/>
-                <w:lang w:val="bg-BG"/>
-              </w:rPr>
-              <w:t xml:space="preserve">технологии: </w:t>
+              </w:rPr>
+              <w:t xml:space="preserve">с използване на следните уеб технологии: </w:t>
             </w:r>
             <w:r>
               <w:rPr>
@@ -1176,29 +1103,19 @@
                 <w:rFonts w:ascii="Arial" w:hAnsi="Arial"/>
                 <w:sz w:val="24"/>
                 <w:szCs w:val="24"/>
-                <w:lang w:val="bg-BG"/>
-              </w:rPr>
-              <w:t xml:space="preserve">и </w:t>
-            </w:r>
-            <w:r>
-              <w:rPr>
-                <w:rFonts w:ascii="Arial" w:hAnsi="Arial"/>
-                <w:sz w:val="24"/>
-                <w:szCs w:val="24"/>
-              </w:rPr>
-              <w:t>JavaScript.</w:t>
-            </w:r>
-          </w:p>
-          <w:p>
-            <w:pPr>
-              <w:spacing w:before="120" w:after="0" w:line="240" w:lineRule="auto"/>
-            </w:pPr>
-            <w:r>
-              <w:rPr>
-                <w:rFonts w:ascii="Arial" w:hAnsi="Arial"/>
-                <w:sz w:val="24"/>
-                <w:szCs w:val="24"/>
-                <w:lang w:val="bg-BG"/>
+              </w:rPr>
+              <w:t>и JavaScript.</w:t>
+            </w:r>
+          </w:p>
+          <w:p>
+            <w:pPr>
+              <w:spacing w:before="120" w:after="0"/>
+            </w:pPr>
+            <w:r>
+              <w:rPr>
+                <w:rFonts w:ascii="Arial" w:hAnsi="Arial"/>
+                <w:sz w:val="24"/>
+                <w:szCs w:val="24"/>
               </w:rPr>
               <w:t xml:space="preserve">От гледна точка на проекта съществуват </w:t>
             </w:r>
@@ -1207,7 +1124,6 @@
                 <w:rFonts w:ascii="Arial" w:hAnsi="Arial"/>
                 <w:sz w:val="24"/>
                 <w:szCs w:val="24"/>
-                <w:lang w:val="bg-BG"/>
               </w:rPr>
               <w:t>три</w:t>
             </w:r>
@@ -1216,27 +1132,24 @@
                 <w:rFonts w:ascii="Arial" w:hAnsi="Arial"/>
                 <w:sz w:val="24"/>
                 <w:szCs w:val="24"/>
-                <w:lang w:val="bg-BG"/>
               </w:rPr>
               <w:t xml:space="preserve"> потребителски роли:</w:t>
             </w:r>
           </w:p>
           <w:p>
             <w:pPr>
-              <w:spacing w:before="120" w:after="0" w:line="240" w:lineRule="auto"/>
-              <w:rPr>
-                <w:rFonts w:ascii="Arial" w:hAnsi="Arial"/>
-                <w:sz w:val="24"/>
-                <w:szCs w:val="24"/>
-                <w:lang w:val="bg-BG"/>
-              </w:rPr>
-            </w:pPr>
-            <w:r>
-              <w:rPr>
-                <w:rFonts w:ascii="Arial" w:hAnsi="Arial"/>
-                <w:sz w:val="24"/>
-                <w:szCs w:val="24"/>
-                <w:lang w:val="bg-BG"/>
+              <w:spacing w:before="120" w:after="0"/>
+              <w:rPr>
+                <w:rFonts w:ascii="Arial" w:hAnsi="Arial"/>
+                <w:sz w:val="24"/>
+                <w:szCs w:val="24"/>
+              </w:rPr>
+            </w:pPr>
+            <w:r>
+              <w:rPr>
+                <w:rFonts w:ascii="Arial" w:hAnsi="Arial"/>
+                <w:sz w:val="24"/>
+                <w:szCs w:val="24"/>
               </w:rPr>
               <w:t xml:space="preserve">- </w:t>
             </w:r>
@@ -1245,7 +1158,6 @@
                 <w:rFonts w:ascii="Arial" w:hAnsi="Arial"/>
                 <w:sz w:val="24"/>
                 <w:szCs w:val="24"/>
-                <w:lang w:val="bg-BG"/>
               </w:rPr>
               <w:t>Н</w:t>
             </w:r>
@@ -1254,7 +1166,6 @@
                 <w:rFonts w:ascii="Arial" w:hAnsi="Arial"/>
                 <w:sz w:val="24"/>
                 <w:szCs w:val="24"/>
-                <w:lang w:val="bg-BG"/>
               </w:rPr>
               <w:t xml:space="preserve">ерегистриран потребител </w:t>
             </w:r>
@@ -1271,7 +1182,6 @@
                 <w:rFonts w:ascii="Arial" w:hAnsi="Arial"/>
                 <w:sz w:val="24"/>
                 <w:szCs w:val="24"/>
-                <w:lang w:val="bg-BG"/>
               </w:rPr>
               <w:t xml:space="preserve">– ще </w:t>
             </w:r>
@@ -1280,9 +1190,77 @@
                 <w:rFonts w:ascii="Arial" w:hAnsi="Arial"/>
                 <w:sz w:val="24"/>
                 <w:szCs w:val="24"/>
-                <w:lang w:val="bg-BG"/>
-              </w:rPr>
-              <w:t>вижда началния екран с информация за системата и ще</w:t>
+              </w:rPr>
+              <w:t xml:space="preserve">вижда началния екран с информация за системата и ще </w:t>
+            </w:r>
+            <w:r>
+              <w:rPr>
+                <w:rFonts w:ascii="Arial" w:hAnsi="Arial"/>
+                <w:sz w:val="24"/>
+                <w:szCs w:val="24"/>
+              </w:rPr>
+              <w:t xml:space="preserve">има достъп до </w:t>
+            </w:r>
+            <w:r>
+              <w:rPr>
+                <w:rFonts w:ascii="Arial" w:hAnsi="Arial"/>
+                <w:sz w:val="24"/>
+                <w:szCs w:val="24"/>
+              </w:rPr>
+              <w:t>екрана за регистрация и вход (login) в системата;</w:t>
+            </w:r>
+          </w:p>
+          <w:p>
+            <w:pPr>
+              <w:spacing w:before="120" w:after="0"/>
+            </w:pPr>
+            <w:r>
+              <w:rPr>
+                <w:rFonts w:ascii="Arial" w:hAnsi="Arial"/>
+                <w:sz w:val="24"/>
+                <w:szCs w:val="24"/>
+              </w:rPr>
+              <w:t xml:space="preserve">- </w:t>
+            </w:r>
+            <w:r>
+              <w:rPr>
+                <w:rFonts w:ascii="Arial" w:hAnsi="Arial"/>
+                <w:sz w:val="24"/>
+                <w:szCs w:val="24"/>
+              </w:rPr>
+              <w:t>Студент</w:t>
+            </w:r>
+            <w:r>
+              <w:rPr>
+                <w:rFonts w:ascii="Arial" w:hAnsi="Arial"/>
+                <w:sz w:val="24"/>
+                <w:szCs w:val="24"/>
+              </w:rPr>
+              <w:t xml:space="preserve"> (Student)</w:t>
+            </w:r>
+            <w:r>
+              <w:rPr>
+                <w:rFonts w:ascii="Arial" w:hAnsi="Arial"/>
+                <w:sz w:val="24"/>
+                <w:szCs w:val="24"/>
+              </w:rPr>
+              <w:t xml:space="preserve"> – ще може да </w:t>
+            </w:r>
+            <w:r>
+              <w:rPr>
+                <w:rFonts w:ascii="Arial" w:hAnsi="Arial"/>
+                <w:sz w:val="24"/>
+                <w:szCs w:val="24"/>
+              </w:rPr>
+              <w:t xml:space="preserve">вижда </w:t>
+            </w:r>
+            <w:r>
+              <w:rPr>
+                <w:rFonts w:ascii="Arial" w:hAnsi="Arial"/>
+                <w:sz w:val="24"/>
+                <w:szCs w:val="24"/>
+              </w:rPr>
+              <w:t>създадените</w:t>
             </w:r>
             <w:r>
               <w:rPr>
@@ -1297,47 +1275,75 @@
                 <w:rFonts w:ascii="Arial" w:hAnsi="Arial"/>
                 <w:sz w:val="24"/>
                 <w:szCs w:val="24"/>
-                <w:lang w:val="bg-BG"/>
-              </w:rPr>
-              <w:t xml:space="preserve">има достъп до </w:t>
-            </w:r>
-            <w:r>
-              <w:rPr>
-                <w:rFonts w:ascii="Arial" w:hAnsi="Arial"/>
-                <w:sz w:val="24"/>
-                <w:szCs w:val="24"/>
-                <w:lang w:val="bg-BG"/>
-              </w:rPr>
-              <w:t>екрана за регистрация и вход (</w:t>
-            </w:r>
-            <w:r>
-              <w:rPr>
-                <w:rFonts w:ascii="Arial" w:hAnsi="Arial"/>
-                <w:sz w:val="24"/>
-                <w:szCs w:val="24"/>
-              </w:rPr>
-              <w:t xml:space="preserve">login) </w:t>
-            </w:r>
-            <w:r>
-              <w:rPr>
-                <w:rFonts w:ascii="Arial" w:hAnsi="Arial"/>
-                <w:sz w:val="24"/>
-                <w:szCs w:val="24"/>
-                <w:lang w:val="bg-BG"/>
-              </w:rPr>
-              <w:t>в системата;</w:t>
-            </w:r>
-          </w:p>
-          <w:p>
-            <w:pPr>
-              <w:spacing w:before="120" w:after="0" w:line="240" w:lineRule="auto"/>
-            </w:pPr>
-            <w:r>
-              <w:rPr>
-                <w:rFonts w:ascii="Arial" w:hAnsi="Arial"/>
-                <w:sz w:val="24"/>
-                <w:szCs w:val="24"/>
-                <w:lang w:val="bg-BG"/>
+              </w:rPr>
+              <w:t>курсови</w:t>
+            </w:r>
+            <w:r>
+              <w:rPr>
+                <w:rFonts w:ascii="Arial" w:hAnsi="Arial"/>
+                <w:sz w:val="24"/>
+                <w:szCs w:val="24"/>
+              </w:rPr>
+              <w:t xml:space="preserve"> </w:t>
+            </w:r>
+            <w:r>
+              <w:rPr>
+                <w:rFonts w:ascii="Arial" w:hAnsi="Arial"/>
+                <w:sz w:val="24"/>
+                <w:szCs w:val="24"/>
+              </w:rPr>
+              <w:t>проекти</w:t>
+            </w:r>
+            <w:r>
+              <w:rPr>
+                <w:rFonts w:ascii="Arial" w:hAnsi="Arial"/>
+                <w:sz w:val="24"/>
+                <w:szCs w:val="24"/>
+              </w:rPr>
+              <w:t xml:space="preserve"> </w:t>
+            </w:r>
+            <w:r>
+              <w:rPr>
+                <w:rFonts w:ascii="Arial" w:hAnsi="Arial"/>
+                <w:sz w:val="24"/>
+                <w:szCs w:val="24"/>
+              </w:rPr>
+              <w:t xml:space="preserve">заедно с техните участници, ще може да </w:t>
+            </w:r>
+            <w:r>
+              <w:rPr>
+                <w:rFonts w:ascii="Arial" w:hAnsi="Arial"/>
+                <w:sz w:val="24"/>
+                <w:szCs w:val="24"/>
+              </w:rPr>
+              <w:t>създава нов курсов проект или да се</w:t>
+            </w:r>
+            <w:r>
+              <w:rPr>
+                <w:rFonts w:ascii="Arial" w:hAnsi="Arial"/>
+                <w:sz w:val="24"/>
+                <w:szCs w:val="24"/>
+              </w:rPr>
+              <w:t xml:space="preserve"> присъедини към вече съществуващ такъв</w:t>
+            </w:r>
+            <w:r>
+              <w:rPr>
+                <w:rFonts w:ascii="Arial" w:hAnsi="Arial"/>
+                <w:sz w:val="24"/>
+                <w:szCs w:val="24"/>
+              </w:rPr>
+              <w:t>.</w:t>
+            </w:r>
+          </w:p>
+          <w:p>
+            <w:pPr>
+              <w:spacing w:before="120" w:after="0"/>
+            </w:pPr>
+            <w:r>
+              <w:rPr>
+                <w:rFonts w:ascii="Arial" w:hAnsi="Arial"/>
+                <w:sz w:val="24"/>
+                <w:szCs w:val="24"/>
               </w:rPr>
               <w:t xml:space="preserve">- </w:t>
             </w:r>
@@ -1346,179 +1352,21 @@
                 <w:rFonts w:ascii="Arial" w:hAnsi="Arial"/>
                 <w:sz w:val="24"/>
                 <w:szCs w:val="24"/>
-                <w:lang w:val="bg-BG"/>
-              </w:rPr>
-              <w:t>Студент</w:t>
-            </w:r>
-            <w:r>
-              <w:rPr>
-                <w:rFonts w:ascii="Arial" w:hAnsi="Arial"/>
-                <w:sz w:val="24"/>
-                <w:szCs w:val="24"/>
-              </w:rPr>
-              <w:t xml:space="preserve"> (Student)</w:t>
-            </w:r>
-            <w:r>
-              <w:rPr>
-                <w:rFonts w:ascii="Arial" w:hAnsi="Arial"/>
-                <w:sz w:val="24"/>
-                <w:szCs w:val="24"/>
-                <w:lang w:val="bg-BG"/>
-              </w:rPr>
-              <w:t xml:space="preserve"> – ще може да </w:t>
-            </w:r>
-            <w:r>
-              <w:rPr>
-                <w:rFonts w:ascii="Arial" w:hAnsi="Arial"/>
-                <w:sz w:val="24"/>
-                <w:szCs w:val="24"/>
-                <w:lang w:val="bg-BG"/>
-              </w:rPr>
-              <w:t xml:space="preserve">вижда </w:t>
-            </w:r>
-            <w:r>
-              <w:rPr>
-                <w:rFonts w:ascii="Arial" w:hAnsi="Arial"/>
-                <w:sz w:val="24"/>
-                <w:szCs w:val="24"/>
-                <w:lang w:val="bg-BG"/>
-              </w:rPr>
-              <w:t>създадените</w:t>
-            </w:r>
-            <w:r>
-              <w:rPr>
-                <w:rFonts w:ascii="Arial" w:hAnsi="Arial"/>
-                <w:sz w:val="24"/>
-                <w:szCs w:val="24"/>
-                <w:lang w:val="bg-BG"/>
-              </w:rPr>
-              <w:t xml:space="preserve"> </w:t>
-            </w:r>
-            <w:r>
-              <w:rPr>
-                <w:rFonts w:ascii="Arial" w:hAnsi="Arial"/>
-                <w:sz w:val="24"/>
-                <w:szCs w:val="24"/>
-                <w:lang w:val="bg-BG"/>
-              </w:rPr>
-              <w:t>курсови</w:t>
-            </w:r>
-            <w:r>
-              <w:rPr>
-                <w:rFonts w:ascii="Arial" w:hAnsi="Arial"/>
-                <w:sz w:val="24"/>
-                <w:szCs w:val="24"/>
-                <w:lang w:val="bg-BG"/>
-              </w:rPr>
-              <w:t xml:space="preserve"> </w:t>
-            </w:r>
-            <w:r>
-              <w:rPr>
-                <w:rFonts w:ascii="Arial" w:hAnsi="Arial"/>
-                <w:sz w:val="24"/>
-                <w:szCs w:val="24"/>
-                <w:lang w:val="bg-BG"/>
-              </w:rPr>
-              <w:t>проекти</w:t>
-            </w:r>
-            <w:r>
-              <w:rPr>
-                <w:rFonts w:ascii="Arial" w:hAnsi="Arial"/>
-                <w:sz w:val="24"/>
-                <w:szCs w:val="24"/>
-                <w:lang w:val="bg-BG"/>
-              </w:rPr>
-              <w:t xml:space="preserve"> </w:t>
-            </w:r>
-            <w:r>
-              <w:rPr>
-                <w:rFonts w:ascii="Arial" w:hAnsi="Arial"/>
-                <w:sz w:val="24"/>
-                <w:szCs w:val="24"/>
-                <w:lang w:val="bg-BG"/>
-              </w:rPr>
-              <w:t xml:space="preserve">заедно с техните участници, ще може да </w:t>
-            </w:r>
-            <w:r>
-              <w:rPr>
-                <w:rFonts w:ascii="Arial" w:hAnsi="Arial"/>
-                <w:sz w:val="24"/>
-                <w:szCs w:val="24"/>
-                <w:lang w:val="bg-BG"/>
-              </w:rPr>
-              <w:t>създава нов курсов проект или да се</w:t>
-            </w:r>
-            <w:r>
-              <w:rPr>
-                <w:rFonts w:ascii="Arial" w:hAnsi="Arial"/>
-                <w:sz w:val="24"/>
-                <w:szCs w:val="24"/>
-                <w:lang w:val="bg-BG"/>
-              </w:rPr>
-              <w:t xml:space="preserve"> присъедини към вече съществуващ такъв</w:t>
-            </w:r>
-            <w:r>
-              <w:rPr>
-                <w:rFonts w:ascii="Arial" w:hAnsi="Arial"/>
-                <w:sz w:val="24"/>
-                <w:szCs w:val="24"/>
-                <w:lang w:val="bg-BG"/>
-              </w:rPr>
-              <w:t>.</w:t>
-            </w:r>
-          </w:p>
-          <w:p>
-            <w:pPr>
-              <w:spacing w:before="120" w:after="0" w:line="240" w:lineRule="auto"/>
-            </w:pPr>
-            <w:r>
-              <w:rPr>
-                <w:rFonts w:ascii="Arial" w:hAnsi="Arial"/>
-                <w:sz w:val="24"/>
-                <w:szCs w:val="24"/>
-                <w:lang w:val="bg-BG"/>
-              </w:rPr>
-              <w:t xml:space="preserve">- </w:t>
-            </w:r>
-            <w:r>
-              <w:rPr>
-                <w:rFonts w:ascii="Arial" w:hAnsi="Arial"/>
-                <w:sz w:val="24"/>
-                <w:szCs w:val="24"/>
-                <w:lang w:val="bg-BG"/>
-              </w:rPr>
-              <w:t>Преподавател (</w:t>
-            </w:r>
-            <w:r>
-              <w:rPr>
-                <w:rFonts w:ascii="Arial" w:hAnsi="Arial"/>
-                <w:sz w:val="24"/>
-                <w:szCs w:val="24"/>
-              </w:rPr>
-              <w:t>Instructor)</w:t>
-            </w:r>
-            <w:r>
-              <w:rPr>
-                <w:rFonts w:ascii="Arial" w:hAnsi="Arial"/>
-                <w:sz w:val="24"/>
-                <w:szCs w:val="24"/>
-                <w:lang w:val="bg-BG"/>
-              </w:rPr>
-              <w:t xml:space="preserve"> – ще може да задава </w:t>
-            </w:r>
-            <w:r>
-              <w:rPr>
-                <w:rFonts w:ascii="Arial" w:hAnsi="Arial"/>
-                <w:sz w:val="24"/>
-                <w:szCs w:val="24"/>
-                <w:lang w:val="bg-BG"/>
-              </w:rPr>
-              <w:t>права на потребителите, да изтрива материали и да редактира всички ресурси в системата.</w:t>
-            </w:r>
-          </w:p>
-          <w:p>
-            <w:pPr>
-              <w:spacing w:before="120" w:after="0" w:line="240" w:lineRule="auto"/>
+              </w:rPr>
+              <w:t>Преподавател (Instructor)</w:t>
+            </w:r>
+            <w:r>
+              <w:rPr>
+                <w:rFonts w:ascii="Arial" w:hAnsi="Arial"/>
+                <w:sz w:val="24"/>
+                <w:szCs w:val="24"/>
+              </w:rPr>
+              <w:t xml:space="preserve"> – ще може да задава права на потребителите, да изтрива материали и да редактира всички ресурси в системата.</w:t>
+            </w:r>
+          </w:p>
+          <w:p>
+            <w:pPr>
+              <w:spacing w:before="120" w:after="0"/>
               <w:rPr>
                 <w:rFonts w:ascii="Arial" w:hAnsi="Arial"/>
                 <w:sz w:val="21"/>
@@ -1530,7 +1378,6 @@
                 <w:rFonts w:ascii="Arial" w:hAnsi="Arial"/>
                 <w:sz w:val="24"/>
                 <w:szCs w:val="24"/>
-                <w:lang w:val="bg-BG"/>
               </w:rPr>
               <w:t xml:space="preserve">Проектът ще позволи </w:t>
             </w:r>
@@ -1539,7 +1386,6 @@
                 <w:rFonts w:ascii="Arial" w:hAnsi="Arial"/>
                 <w:sz w:val="24"/>
                 <w:szCs w:val="24"/>
-                <w:lang w:val="bg-BG"/>
               </w:rPr>
               <w:t>по-лесно и сигурно записване на курсови проекти със защита на достъпа до информацията.</w:t>
             </w:r>
@@ -1608,7 +1454,6 @@
                 <w:rFonts w:ascii="Arial" w:hAnsi="Arial" w:cs="Arial"/>
                 <w:sz w:val="24"/>
                 <w:szCs w:val="24"/>
-                <w:lang w:val="bg-BG"/>
               </w:rPr>
               <w:lastRenderedPageBreak/>
               <w:t>Кратко описание на потребителските случаи (Use cases)</w:t>
@@ -1628,19 +1473,18 @@
           </w:tcPr>
           <w:p>
             <w:pPr>
-              <w:spacing w:after="0" w:line="240" w:lineRule="auto"/>
-              <w:rPr>
-                <w:rFonts w:ascii="Arial" w:hAnsi="Arial" w:cs="Arial"/>
-                <w:b/>
-                <w:szCs w:val="24"/>
-              </w:rPr>
-            </w:pPr>
-            <w:r>
-              <w:rPr>
-                <w:rFonts w:ascii="Arial" w:hAnsi="Arial" w:cs="Arial"/>
-                <w:b/>
-                <w:szCs w:val="24"/>
-                <w:lang w:val="bg-BG"/>
+              <w:spacing w:after="0"/>
+              <w:rPr>
+                <w:rFonts w:ascii="Arial" w:hAnsi="Arial" w:cs="Arial"/>
+                <w:b/>
+                <w:szCs w:val="24"/>
+              </w:rPr>
+            </w:pPr>
+            <w:r>
+              <w:rPr>
+                <w:rFonts w:ascii="Arial" w:hAnsi="Arial" w:cs="Arial"/>
+                <w:b/>
+                <w:szCs w:val="24"/>
               </w:rPr>
               <w:t>Име на потребителския случай</w:t>
             </w:r>
@@ -1657,19 +1501,18 @@
           </w:tcPr>
           <w:p>
             <w:pPr>
-              <w:spacing w:after="0" w:line="240" w:lineRule="auto"/>
-              <w:rPr>
-                <w:rFonts w:ascii="Arial" w:hAnsi="Arial" w:cs="Arial"/>
-                <w:b/>
-                <w:szCs w:val="24"/>
-              </w:rPr>
-            </w:pPr>
-            <w:r>
-              <w:rPr>
-                <w:rFonts w:ascii="Arial" w:hAnsi="Arial" w:cs="Arial"/>
-                <w:b/>
-                <w:szCs w:val="24"/>
-                <w:lang w:val="bg-BG"/>
+              <w:spacing w:after="0"/>
+              <w:rPr>
+                <w:rFonts w:ascii="Arial" w:hAnsi="Arial" w:cs="Arial"/>
+                <w:b/>
+                <w:szCs w:val="24"/>
+              </w:rPr>
+            </w:pPr>
+            <w:r>
+              <w:rPr>
+                <w:rFonts w:ascii="Arial" w:hAnsi="Arial" w:cs="Arial"/>
+                <w:b/>
+                <w:szCs w:val="24"/>
               </w:rPr>
               <w:t>Кратко описание</w:t>
             </w:r>
@@ -1678,7 +1521,6 @@
                 <w:rFonts w:ascii="Arial" w:hAnsi="Arial" w:cs="Arial"/>
                 <w:b/>
                 <w:szCs w:val="24"/>
-                <w:lang w:val="bg-BG"/>
               </w:rPr>
               <w:br/>
               <w:t>(Brief Descriptions)</w:t>
@@ -1696,19 +1538,18 @@
           </w:tcPr>
           <w:p>
             <w:pPr>
-              <w:spacing w:after="0" w:line="240" w:lineRule="auto"/>
-              <w:rPr>
-                <w:rFonts w:ascii="Arial" w:hAnsi="Arial" w:cs="Arial"/>
-                <w:b/>
-                <w:szCs w:val="24"/>
-              </w:rPr>
-            </w:pPr>
-            <w:r>
-              <w:rPr>
-                <w:rFonts w:ascii="Arial" w:hAnsi="Arial" w:cs="Arial"/>
-                <w:b/>
-                <w:szCs w:val="24"/>
-                <w:lang w:val="bg-BG"/>
+              <w:spacing w:after="0"/>
+              <w:rPr>
+                <w:rFonts w:ascii="Arial" w:hAnsi="Arial" w:cs="Arial"/>
+                <w:b/>
+                <w:szCs w:val="24"/>
+              </w:rPr>
+            </w:pPr>
+            <w:r>
+              <w:rPr>
+                <w:rFonts w:ascii="Arial" w:hAnsi="Arial" w:cs="Arial"/>
+                <w:b/>
+                <w:szCs w:val="24"/>
               </w:rPr>
               <w:t>Кратко описание на актьорите</w:t>
             </w:r>
@@ -1717,7 +1558,6 @@
                 <w:rFonts w:ascii="Arial" w:hAnsi="Arial" w:cs="Arial"/>
                 <w:b/>
                 <w:szCs w:val="24"/>
-                <w:lang w:val="bg-BG"/>
               </w:rPr>
               <w:br/>
               <w:t>(Actor Brief Descriptions)</w:t>
@@ -1737,24 +1577,15 @@
           <w:p>
             <w:pPr>
               <w:pStyle w:val="ListParagraph"/>
-              <w:spacing w:after="0" w:line="240" w:lineRule="auto"/>
+              <w:spacing w:after="0"/>
               <w:ind w:left="0"/>
             </w:pPr>
             <w:r>
               <w:rPr>
                 <w:rFonts w:ascii="Arial" w:hAnsi="Arial" w:cs="Arial"/>
                 <w:b/>
-                <w:lang w:val="bg-BG"/>
-              </w:rPr>
-              <w:t xml:space="preserve">1. </w:t>
-            </w:r>
-            <w:r>
-              <w:rPr>
-                <w:rFonts w:ascii="Arial" w:hAnsi="Arial" w:cs="Arial"/>
-                <w:b/>
-                <w:lang w:val="bg-BG"/>
-              </w:rPr>
-              <w:t>Регистрация на нов потребител</w:t>
+              </w:rPr>
+              <w:t>1. Регистрация на нов потребител</w:t>
             </w:r>
           </w:p>
         </w:tc>
@@ -1768,37 +1599,13 @@
           </w:tcPr>
           <w:p>
             <w:pPr>
-              <w:spacing w:after="0" w:line="240" w:lineRule="auto"/>
-              <w:rPr>
-                <w:lang w:val="bg-BG"/>
-              </w:rPr>
-            </w:pPr>
-            <w:r>
-              <w:rPr>
-                <w:rFonts w:ascii="Arial" w:hAnsi="Arial" w:cs="Arial"/>
-                <w:lang w:val="bg-BG"/>
-              </w:rPr>
-              <w:t>Потреби</w:t>
-            </w:r>
-            <w:r>
-              <w:rPr>
-                <w:rFonts w:ascii="Arial" w:hAnsi="Arial" w:cs="Arial"/>
-                <w:lang w:val="bg-BG"/>
-              </w:rPr>
-              <w:t xml:space="preserve">телят се регистрира в системата с въвеждане на </w:t>
-            </w:r>
-            <w:r>
-              <w:rPr>
-                <w:rFonts w:ascii="Arial" w:hAnsi="Arial" w:cs="Arial"/>
-              </w:rPr>
-              <w:t xml:space="preserve">email, </w:t>
-            </w:r>
-            <w:r>
-              <w:rPr>
-                <w:rFonts w:ascii="Arial" w:hAnsi="Arial" w:cs="Arial"/>
-                <w:lang w:val="bg-BG"/>
-              </w:rPr>
-              <w:t>две имена и парола.</w:t>
+              <w:spacing w:after="0"/>
+            </w:pPr>
+            <w:r>
+              <w:rPr>
+                <w:rFonts w:ascii="Arial" w:hAnsi="Arial" w:cs="Arial"/>
+              </w:rPr>
+              <w:t>Потребителят се регистрира в системата с въвеждане на email, две имена и парола.</w:t>
             </w:r>
           </w:p>
         </w:tc>
@@ -1813,13 +1620,13 @@
           <w:p>
             <w:pPr>
               <w:widowControl w:val="0"/>
-              <w:spacing w:before="120" w:after="0" w:line="240" w:lineRule="auto"/>
+              <w:spacing w:before="120" w:after="0"/>
               <w:outlineLvl w:val="1"/>
             </w:pPr>
             <w:r>
               <w:rPr>
                 <w:rFonts w:ascii="Arial" w:eastAsia="Times New Roman" w:hAnsi="Arial" w:cs="Arial"/>
-                <w:lang w:val="bg-BG" w:eastAsia="zh-CN"/>
+                <w:lang w:eastAsia="zh-CN"/>
               </w:rPr>
               <w:t>Нерегистриран потребител</w:t>
             </w:r>
@@ -1837,12 +1644,11 @@
           </w:tcPr>
           <w:p>
             <w:pPr>
-              <w:spacing w:after="0" w:line="240" w:lineRule="auto"/>
+              <w:spacing w:after="0"/>
               <w:rPr>
                 <w:rFonts w:ascii="Arial" w:hAnsi="Arial" w:cs="Arial"/>
                 <w:b/>
                 <w:bCs/>
-                <w:lang w:val="bg-BG"/>
               </w:rPr>
             </w:pPr>
             <w:r>
@@ -1850,7 +1656,6 @@
                 <w:rFonts w:ascii="Arial" w:hAnsi="Arial" w:cs="Arial"/>
                 <w:b/>
                 <w:bCs/>
-                <w:lang w:val="bg-BG"/>
               </w:rPr>
               <w:t xml:space="preserve">2. </w:t>
             </w:r>
@@ -1859,7 +1664,6 @@
                 <w:rFonts w:ascii="Arial" w:hAnsi="Arial" w:cs="Arial"/>
                 <w:b/>
                 <w:bCs/>
-                <w:lang w:val="bg-BG"/>
               </w:rPr>
               <w:t>В</w:t>
             </w:r>
@@ -1868,7 +1672,6 @@
                 <w:rFonts w:ascii="Arial" w:hAnsi="Arial" w:cs="Arial"/>
                 <w:b/>
                 <w:bCs/>
-                <w:lang w:val="bg-BG"/>
               </w:rPr>
               <w:t>х</w:t>
             </w:r>
@@ -1877,7 +1680,6 @@
                 <w:rFonts w:ascii="Arial" w:hAnsi="Arial" w:cs="Arial"/>
                 <w:b/>
                 <w:bCs/>
-                <w:lang w:val="bg-BG"/>
               </w:rPr>
               <w:t>од в системата</w:t>
             </w:r>
@@ -1893,32 +1695,18 @@
           </w:tcPr>
           <w:p>
             <w:pPr>
-              <w:spacing w:after="0" w:line="240" w:lineRule="auto"/>
-              <w:rPr>
-                <w:rFonts w:ascii="Arial" w:eastAsia="Times New Roman" w:hAnsi="Arial" w:cs="Arial"/>
-                <w:lang w:val="bg-BG" w:eastAsia="zh-CN"/>
-              </w:rPr>
-            </w:pPr>
-            <w:r>
-              <w:rPr>
-                <w:rFonts w:ascii="Arial" w:eastAsia="Times New Roman" w:hAnsi="Arial" w:cs="Arial"/>
-                <w:lang w:val="bg-BG" w:eastAsia="zh-CN"/>
-              </w:rPr>
-              <w:t xml:space="preserve">Потребителят се идентифицира пред системата с </w:t>
-            </w:r>
-            <w:r>
+              <w:spacing w:after="0"/>
               <w:rPr>
                 <w:rFonts w:ascii="Arial" w:eastAsia="Times New Roman" w:hAnsi="Arial" w:cs="Arial"/>
                 <w:lang w:eastAsia="zh-CN"/>
               </w:rPr>
-              <w:t xml:space="preserve">email </w:t>
-            </w:r>
+            </w:pPr>
             <w:r>
               <w:rPr>
                 <w:rFonts w:ascii="Arial" w:eastAsia="Times New Roman" w:hAnsi="Arial" w:cs="Arial"/>
-                <w:lang w:val="bg-BG" w:eastAsia="zh-CN"/>
-              </w:rPr>
-              <w:t>и парола.</w:t>
+                <w:lang w:eastAsia="zh-CN"/>
+              </w:rPr>
+              <w:t>Потребителят се идентифицира пред системата с email и парола.</w:t>
             </w:r>
           </w:p>
         </w:tc>
@@ -1933,17 +1721,17 @@
           <w:p>
             <w:pPr>
               <w:widowControl w:val="0"/>
-              <w:spacing w:before="120" w:after="0" w:line="240" w:lineRule="auto"/>
+              <w:spacing w:before="120" w:after="0"/>
               <w:outlineLvl w:val="1"/>
               <w:rPr>
                 <w:rFonts w:ascii="Arial" w:eastAsia="Times New Roman" w:hAnsi="Arial" w:cs="Arial"/>
-                <w:lang w:val="bg-BG" w:eastAsia="zh-CN"/>
+                <w:lang w:eastAsia="zh-CN"/>
               </w:rPr>
             </w:pPr>
             <w:r>
               <w:rPr>
                 <w:rFonts w:ascii="Arial" w:eastAsia="Times New Roman" w:hAnsi="Arial" w:cs="Arial"/>
-                <w:lang w:val="bg-BG" w:eastAsia="zh-CN"/>
+                <w:lang w:eastAsia="zh-CN"/>
               </w:rPr>
               <w:t>Нерегистриран потребител</w:t>
             </w:r>
@@ -1962,7 +1750,7 @@
           <w:p>
             <w:pPr>
               <w:pStyle w:val="ListParagraph"/>
-              <w:spacing w:after="0" w:line="240" w:lineRule="auto"/>
+              <w:spacing w:after="0"/>
               <w:ind w:left="0"/>
             </w:pPr>
             <w:r>
@@ -1970,7 +1758,6 @@
                 <w:rFonts w:ascii="Arial" w:hAnsi="Arial" w:cs="Arial"/>
                 <w:b/>
                 <w:bCs/>
-                <w:lang w:val="bg-BG"/>
               </w:rPr>
               <w:t>3</w:t>
             </w:r>
@@ -1979,7 +1766,6 @@
                 <w:rFonts w:ascii="Arial" w:hAnsi="Arial" w:cs="Arial"/>
                 <w:b/>
                 <w:bCs/>
-                <w:lang w:val="bg-BG"/>
               </w:rPr>
               <w:t xml:space="preserve">. </w:t>
             </w:r>
@@ -1988,7 +1774,6 @@
                 <w:rFonts w:ascii="Arial" w:hAnsi="Arial" w:cs="Arial"/>
                 <w:b/>
                 <w:bCs/>
-                <w:lang w:val="bg-BG"/>
               </w:rPr>
               <w:t>Преглед на наличните проекти</w:t>
             </w:r>
@@ -2004,26 +1789,26 @@
           </w:tcPr>
           <w:p>
             <w:pPr>
-              <w:spacing w:after="0" w:line="240" w:lineRule="auto"/>
+              <w:spacing w:after="0"/>
             </w:pPr>
             <w:r>
               <w:rPr>
                 <w:rFonts w:ascii="Arial" w:eastAsia="Times New Roman" w:hAnsi="Arial" w:cs="Arial"/>
-                <w:lang w:val="bg-BG" w:eastAsia="zh-CN"/>
+                <w:lang w:eastAsia="zh-CN"/>
               </w:rPr>
               <w:t xml:space="preserve">Потребителят преглежда кратка информация за наличните </w:t>
             </w:r>
             <w:r>
               <w:rPr>
                 <w:rFonts w:ascii="Arial" w:eastAsia="Times New Roman" w:hAnsi="Arial" w:cs="Arial"/>
-                <w:lang w:val="bg-BG" w:eastAsia="zh-CN"/>
+                <w:lang w:eastAsia="zh-CN"/>
               </w:rPr>
               <w:t>проекти и техните участници</w:t>
             </w:r>
             <w:r>
               <w:rPr>
                 <w:rFonts w:ascii="Arial" w:eastAsia="Times New Roman" w:hAnsi="Arial" w:cs="Arial"/>
-                <w:lang w:val="bg-BG" w:eastAsia="zh-CN"/>
+                <w:lang w:eastAsia="zh-CN"/>
               </w:rPr>
               <w:t>, заедно със статуса на всеки проект (одобрен или не).</w:t>
             </w:r>
@@ -2040,13 +1825,13 @@
           <w:p>
             <w:pPr>
               <w:widowControl w:val="0"/>
-              <w:spacing w:before="120" w:after="0" w:line="240" w:lineRule="auto"/>
+              <w:spacing w:before="120" w:after="0"/>
               <w:outlineLvl w:val="1"/>
             </w:pPr>
             <w:r>
               <w:rPr>
                 <w:rFonts w:ascii="Arial" w:eastAsia="Times New Roman" w:hAnsi="Arial" w:cs="Arial"/>
-                <w:lang w:val="bg-BG" w:eastAsia="zh-CN"/>
+                <w:lang w:eastAsia="zh-CN"/>
               </w:rPr>
               <w:t>Студент, Преподавател</w:t>
             </w:r>
@@ -2065,7 +1850,7 @@
           <w:p>
             <w:pPr>
               <w:pStyle w:val="ListParagraph"/>
-              <w:spacing w:after="0" w:line="240" w:lineRule="auto"/>
+              <w:spacing w:after="0"/>
               <w:ind w:left="0"/>
             </w:pPr>
             <w:r>
@@ -2073,7 +1858,6 @@
                 <w:rFonts w:ascii="Arial" w:hAnsi="Arial" w:cs="Arial"/>
                 <w:b/>
                 <w:bCs/>
-                <w:lang w:val="bg-BG"/>
               </w:rPr>
               <w:t>4</w:t>
             </w:r>
@@ -2082,7 +1866,6 @@
                 <w:rFonts w:ascii="Arial" w:hAnsi="Arial" w:cs="Arial"/>
                 <w:b/>
                 <w:bCs/>
-                <w:lang w:val="bg-BG"/>
               </w:rPr>
               <w:t>.</w:t>
             </w:r>
@@ -2091,7 +1874,6 @@
                 <w:rFonts w:ascii="Arial" w:hAnsi="Arial" w:cs="Arial"/>
                 <w:b/>
                 <w:bCs/>
-                <w:lang w:val="bg-BG"/>
               </w:rPr>
               <w:t xml:space="preserve"> Създаване/ редактиране на курсов проект</w:t>
             </w:r>
@@ -2107,19 +1889,19 @@
           </w:tcPr>
           <w:p>
             <w:pPr>
-              <w:spacing w:after="0" w:line="240" w:lineRule="auto"/>
+              <w:spacing w:after="0"/>
             </w:pPr>
             <w:r>
               <w:rPr>
                 <w:rFonts w:ascii="Arial" w:eastAsia="Times New Roman" w:hAnsi="Arial" w:cs="Arial"/>
-                <w:lang w:val="bg-BG" w:eastAsia="zh-CN"/>
+                <w:lang w:eastAsia="zh-CN"/>
               </w:rPr>
               <w:t xml:space="preserve">Потребителят създава и/или редактира </w:t>
             </w:r>
             <w:r>
               <w:rPr>
                 <w:rFonts w:ascii="Arial" w:eastAsia="Times New Roman" w:hAnsi="Arial" w:cs="Arial"/>
-                <w:lang w:val="bg-BG" w:eastAsia="zh-CN"/>
+                <w:lang w:eastAsia="zh-CN"/>
               </w:rPr>
               <w:t>данните за курсовия проект, на който се явява автор. Преподавателят може да редактира всички проекти.</w:t>
             </w:r>
@@ -2136,13 +1918,13 @@
           <w:p>
             <w:pPr>
               <w:widowControl w:val="0"/>
-              <w:spacing w:after="0" w:line="240" w:lineRule="auto"/>
+              <w:spacing w:after="0"/>
               <w:outlineLvl w:val="1"/>
             </w:pPr>
             <w:r>
               <w:rPr>
                 <w:rFonts w:ascii="Arial" w:eastAsia="Times New Roman" w:hAnsi="Arial" w:cs="Arial"/>
-                <w:lang w:val="bg-BG" w:eastAsia="zh-CN"/>
+                <w:lang w:eastAsia="zh-CN"/>
               </w:rPr>
               <w:t>Студент, Преподавател</w:t>
             </w:r>
@@ -2161,7 +1943,7 @@
           <w:p>
             <w:pPr>
               <w:pStyle w:val="ListParagraph"/>
-              <w:spacing w:after="0" w:line="240" w:lineRule="auto"/>
+              <w:spacing w:after="0"/>
               <w:ind w:left="0"/>
             </w:pPr>
             <w:r>
@@ -2169,7 +1951,6 @@
                 <w:rFonts w:ascii="Arial" w:hAnsi="Arial" w:cs="Arial"/>
                 <w:b/>
                 <w:bCs/>
-                <w:lang w:val="bg-BG"/>
               </w:rPr>
               <w:t xml:space="preserve">3. </w:t>
             </w:r>
@@ -2178,7 +1959,6 @@
                 <w:rFonts w:ascii="Arial" w:hAnsi="Arial" w:cs="Arial"/>
                 <w:b/>
                 <w:bCs/>
-                <w:lang w:val="bg-BG"/>
               </w:rPr>
               <w:t>Добавяне</w:t>
             </w:r>
@@ -2187,7 +1967,6 @@
                 <w:rFonts w:ascii="Arial" w:hAnsi="Arial" w:cs="Arial"/>
                 <w:b/>
                 <w:bCs/>
-                <w:lang w:val="bg-BG"/>
               </w:rPr>
               <w:t>/ редактиране</w:t>
             </w:r>
@@ -2196,7 +1975,6 @@
                 <w:rFonts w:ascii="Arial" w:hAnsi="Arial" w:cs="Arial"/>
                 <w:b/>
                 <w:bCs/>
-                <w:lang w:val="bg-BG"/>
               </w:rPr>
               <w:t xml:space="preserve"> на участни</w:t>
             </w:r>
@@ -2205,7 +1983,6 @@
                 <w:rFonts w:ascii="Arial" w:hAnsi="Arial" w:cs="Arial"/>
                 <w:b/>
                 <w:bCs/>
-                <w:lang w:val="bg-BG"/>
               </w:rPr>
               <w:t>ци</w:t>
             </w:r>
@@ -2214,7 +1991,6 @@
                 <w:rFonts w:ascii="Arial" w:hAnsi="Arial" w:cs="Arial"/>
                 <w:b/>
                 <w:bCs/>
-                <w:lang w:val="bg-BG"/>
               </w:rPr>
               <w:t xml:space="preserve"> в проект</w:t>
             </w:r>
@@ -2230,60 +2006,46 @@
           </w:tcPr>
           <w:p>
             <w:pPr>
-              <w:spacing w:after="0" w:line="240" w:lineRule="auto"/>
+              <w:spacing w:after="0"/>
               <w:rPr>
                 <w:rFonts w:ascii="Arial" w:eastAsia="Times New Roman" w:hAnsi="Arial" w:cs="Arial"/>
-                <w:lang w:val="bg-BG" w:eastAsia="zh-CN"/>
+                <w:lang w:eastAsia="zh-CN"/>
               </w:rPr>
             </w:pPr>
             <w:r>
               <w:rPr>
                 <w:rFonts w:ascii="Arial" w:eastAsia="Times New Roman" w:hAnsi="Arial" w:cs="Arial"/>
-                <w:lang w:val="bg-BG" w:eastAsia="zh-CN"/>
+                <w:lang w:eastAsia="zh-CN"/>
               </w:rPr>
               <w:t xml:space="preserve">Всеки </w:t>
             </w:r>
             <w:r>
               <w:rPr>
                 <w:rFonts w:ascii="Arial" w:eastAsia="Times New Roman" w:hAnsi="Arial" w:cs="Arial"/>
-                <w:lang w:val="bg-BG" w:eastAsia="zh-CN"/>
-              </w:rPr>
-              <w:t>потребител може да добавя участници в създадените от него проекти (</w:t>
-            </w:r>
+                <w:lang w:eastAsia="zh-CN"/>
+              </w:rPr>
+              <w:t>потребител може да добавя участници в създадените от него проекти (на който се явява автор). Преподавателят може да редактира участниците във всички проекти.</w:t>
+            </w:r>
+          </w:p>
+        </w:tc>
+        <w:tc>
+          <w:tcPr>
+            <w:tcW w:w="5108" w:type="dxa"/>
+            <w:shd w:val="clear" w:color="auto" w:fill="auto"/>
+            <w:tcMar>
+              <w:left w:w="103" w:type="dxa"/>
+            </w:tcMar>
+          </w:tcPr>
+          <w:p>
+            <w:pPr>
+              <w:widowControl w:val="0"/>
+              <w:spacing w:after="0"/>
+              <w:outlineLvl w:val="1"/>
+            </w:pPr>
             <w:r>
               <w:rPr>
                 <w:rFonts w:ascii="Arial" w:eastAsia="Times New Roman" w:hAnsi="Arial" w:cs="Arial"/>
-                <w:lang w:val="bg-BG" w:eastAsia="zh-CN"/>
-              </w:rPr>
-              <w:t>на който се явява автор</w:t>
-            </w:r>
-            <w:r>
-              <w:rPr>
-                <w:rFonts w:ascii="Arial" w:eastAsia="Times New Roman" w:hAnsi="Arial" w:cs="Arial"/>
-                <w:lang w:val="bg-BG" w:eastAsia="zh-CN"/>
-              </w:rPr>
-              <w:t>). Преподавателят може да редактира участниците във всички проекти.</w:t>
-            </w:r>
-          </w:p>
-        </w:tc>
-        <w:tc>
-          <w:tcPr>
-            <w:tcW w:w="5108" w:type="dxa"/>
-            <w:shd w:val="clear" w:color="auto" w:fill="auto"/>
-            <w:tcMar>
-              <w:left w:w="103" w:type="dxa"/>
-            </w:tcMar>
-          </w:tcPr>
-          <w:p>
-            <w:pPr>
-              <w:widowControl w:val="0"/>
-              <w:spacing w:after="0" w:line="240" w:lineRule="auto"/>
-              <w:outlineLvl w:val="1"/>
-            </w:pPr>
-            <w:r>
-              <w:rPr>
-                <w:rFonts w:ascii="Arial" w:eastAsia="Times New Roman" w:hAnsi="Arial" w:cs="Arial"/>
-                <w:lang w:val="bg-BG" w:eastAsia="zh-CN"/>
+                <w:lang w:eastAsia="zh-CN"/>
               </w:rPr>
               <w:t>Студент, Преподавател</w:t>
             </w:r>
@@ -2305,14 +2067,13 @@
           <w:p>
             <w:pPr>
               <w:pStyle w:val="ListParagraph"/>
-              <w:spacing w:after="0" w:line="240" w:lineRule="auto"/>
+              <w:spacing w:after="0"/>
               <w:ind w:left="0"/>
             </w:pPr>
             <w:r>
               <w:rPr>
                 <w:rFonts w:ascii="Arial" w:hAnsi="Arial" w:cs="Arial"/>
                 <w:b/>
-                <w:lang w:val="bg-BG"/>
               </w:rPr>
               <w:t xml:space="preserve">4. </w:t>
             </w:r>
@@ -2320,7 +2081,6 @@
               <w:rPr>
                 <w:rFonts w:ascii="Arial" w:hAnsi="Arial" w:cs="Arial"/>
                 <w:b/>
-                <w:lang w:val="bg-BG"/>
               </w:rPr>
               <w:t>Подаване на заявка за включване в проект</w:t>
             </w:r>
@@ -2336,26 +2096,23 @@
           </w:tcPr>
           <w:p>
             <w:pPr>
-              <w:spacing w:after="0" w:line="240" w:lineRule="auto"/>
-            </w:pPr>
-            <w:r>
-              <w:rPr>
-                <w:rFonts w:ascii="Arial" w:hAnsi="Arial" w:cs="Arial"/>
-                <w:lang w:val="bg-BG"/>
+              <w:spacing w:after="0"/>
+            </w:pPr>
+            <w:r>
+              <w:rPr>
+                <w:rFonts w:ascii="Arial" w:hAnsi="Arial" w:cs="Arial"/>
               </w:rPr>
               <w:t xml:space="preserve">Потребителят </w:t>
             </w:r>
             <w:r>
               <w:rPr>
                 <w:rFonts w:ascii="Arial" w:hAnsi="Arial" w:cs="Arial"/>
-                <w:lang w:val="bg-BG"/>
               </w:rPr>
               <w:t>избира проект и подава заявка за включване към автора на проекта.</w:t>
             </w:r>
             <w:r>
               <w:rPr>
                 <w:rFonts w:ascii="Arial" w:hAnsi="Arial" w:cs="Arial"/>
-                <w:lang w:val="bg-BG"/>
               </w:rPr>
               <w:t xml:space="preserve"> </w:t>
             </w:r>
@@ -2372,13 +2129,13 @@
           <w:p>
             <w:pPr>
               <w:widowControl w:val="0"/>
-              <w:spacing w:before="120" w:after="0" w:line="240" w:lineRule="auto"/>
+              <w:spacing w:before="120" w:after="0"/>
               <w:outlineLvl w:val="1"/>
             </w:pPr>
             <w:r>
               <w:rPr>
                 <w:rFonts w:ascii="Arial" w:eastAsia="Times New Roman" w:hAnsi="Arial" w:cs="Arial"/>
-                <w:lang w:val="bg-BG" w:eastAsia="zh-CN"/>
+                <w:lang w:eastAsia="zh-CN"/>
               </w:rPr>
               <w:t>Студент</w:t>
             </w:r>
@@ -2397,14 +2154,13 @@
           <w:p>
             <w:pPr>
               <w:pStyle w:val="ListParagraph"/>
-              <w:spacing w:after="0" w:line="240" w:lineRule="auto"/>
+              <w:spacing w:after="0"/>
               <w:ind w:left="0"/>
             </w:pPr>
             <w:r>
               <w:rPr>
                 <w:rFonts w:ascii="Arial" w:hAnsi="Arial" w:cs="Arial"/>
                 <w:b/>
-                <w:lang w:val="bg-BG"/>
               </w:rPr>
               <w:t xml:space="preserve">5. </w:t>
             </w:r>
@@ -2412,7 +2168,6 @@
               <w:rPr>
                 <w:rFonts w:ascii="Arial" w:hAnsi="Arial" w:cs="Arial"/>
                 <w:b/>
-                <w:lang w:val="bg-BG"/>
               </w:rPr>
               <w:t>Одобрение/отказ на заявка за включване в проект</w:t>
             </w:r>
@@ -2428,12 +2183,11 @@
           </w:tcPr>
           <w:p>
             <w:pPr>
-              <w:spacing w:after="0" w:line="240" w:lineRule="auto"/>
-            </w:pPr>
-            <w:r>
-              <w:rPr>
-                <w:rFonts w:ascii="Arial" w:hAnsi="Arial" w:cs="Arial"/>
-                <w:lang w:val="bg-BG"/>
+              <w:spacing w:after="0"/>
+            </w:pPr>
+            <w:r>
+              <w:rPr>
+                <w:rFonts w:ascii="Arial" w:hAnsi="Arial" w:cs="Arial"/>
               </w:rPr>
               <w:t>Авторът на проекта може да одобри или откаже заявка за включване с кратко обяснение при отказ.</w:t>
             </w:r>
@@ -2450,13 +2204,13 @@
           <w:p>
             <w:pPr>
               <w:widowControl w:val="0"/>
-              <w:spacing w:before="120" w:after="0" w:line="240" w:lineRule="auto"/>
+              <w:spacing w:before="120" w:after="0"/>
               <w:outlineLvl w:val="1"/>
             </w:pPr>
             <w:r>
               <w:rPr>
                 <w:rFonts w:ascii="Arial" w:eastAsia="Times New Roman" w:hAnsi="Arial" w:cs="Arial"/>
-                <w:lang w:val="bg-BG" w:eastAsia="zh-CN"/>
+                <w:lang w:eastAsia="zh-CN"/>
               </w:rPr>
               <w:t>Студент</w:t>
             </w:r>
@@ -2475,14 +2229,13 @@
           <w:p>
             <w:pPr>
               <w:pStyle w:val="ListParagraph"/>
-              <w:spacing w:after="0" w:line="240" w:lineRule="auto"/>
+              <w:spacing w:after="0"/>
               <w:ind w:left="0"/>
             </w:pPr>
             <w:r>
               <w:rPr>
                 <w:rFonts w:ascii="Arial" w:hAnsi="Arial" w:cs="Arial"/>
                 <w:b/>
-                <w:lang w:val="bg-BG"/>
               </w:rPr>
               <w:t xml:space="preserve">7. </w:t>
             </w:r>
@@ -2490,7 +2243,6 @@
               <w:rPr>
                 <w:rFonts w:ascii="Arial" w:hAnsi="Arial" w:cs="Arial"/>
                 <w:b/>
-                <w:lang w:val="bg-BG"/>
               </w:rPr>
               <w:t>Преглед на одобрения и откази на заявки за включване</w:t>
             </w:r>
@@ -2506,28 +2258,13 @@
           </w:tcPr>
           <w:p>
             <w:pPr>
-              <w:spacing w:after="0" w:line="240" w:lineRule="auto"/>
-            </w:pPr>
-            <w:r>
-              <w:rPr>
-                <w:rFonts w:ascii="Arial" w:hAnsi="Arial" w:cs="Arial"/>
-                <w:lang w:val="bg-BG"/>
-              </w:rPr>
-              <w:t>А</w:t>
-            </w:r>
-            <w:r>
-              <w:rPr>
-                <w:rFonts w:ascii="Arial" w:hAnsi="Arial" w:cs="Arial"/>
-                <w:lang w:val="bg-BG"/>
-              </w:rPr>
-              <w:t>дминистраторът създава, изтрива, модифицира данните</w:t>
-            </w:r>
-            <w:r>
-              <w:rPr>
-                <w:rFonts w:ascii="Arial" w:hAnsi="Arial" w:cs="Arial"/>
-                <w:lang w:val="bg-BG"/>
-              </w:rPr>
-              <w:t>, променя ролята (правата) на избран от него потребител в системата</w:t>
+              <w:spacing w:after="0"/>
+            </w:pPr>
+            <w:r>
+              <w:rPr>
+                <w:rFonts w:ascii="Arial" w:hAnsi="Arial" w:cs="Arial"/>
+              </w:rPr>
+              <w:t>Администраторът създава, изтрива, модифицира данните, променя ролята (правата) на избран от него потребител в системата</w:t>
             </w:r>
           </w:p>
         </w:tc>
@@ -2541,12 +2278,11 @@
           </w:tcPr>
           <w:p>
             <w:pPr>
-              <w:spacing w:after="0" w:line="240" w:lineRule="auto"/>
-            </w:pPr>
-            <w:r>
-              <w:rPr>
-                <w:rFonts w:ascii="Arial" w:hAnsi="Arial" w:cs="Arial"/>
-                <w:lang w:val="bg-BG"/>
+              <w:spacing w:after="0"/>
+            </w:pPr>
+            <w:r>
+              <w:rPr>
+                <w:rFonts w:ascii="Arial" w:hAnsi="Arial" w:cs="Arial"/>
               </w:rPr>
               <w:t>Администратор</w:t>
             </w:r>
@@ -2565,19 +2301,17 @@
           <w:p>
             <w:pPr>
               <w:pStyle w:val="ListParagraph"/>
-              <w:spacing w:after="0" w:line="240" w:lineRule="auto"/>
+              <w:spacing w:after="0"/>
               <w:ind w:left="0"/>
               <w:rPr>
                 <w:rFonts w:ascii="Arial" w:hAnsi="Arial" w:cs="Arial"/>
                 <w:b/>
-                <w:lang w:val="bg-BG"/>
-              </w:rPr>
-            </w:pPr>
-            <w:r>
-              <w:rPr>
-                <w:rFonts w:ascii="Arial" w:hAnsi="Arial" w:cs="Arial"/>
-                <w:b/>
-                <w:lang w:val="bg-BG"/>
+              </w:rPr>
+            </w:pPr>
+            <w:r>
+              <w:rPr>
+                <w:rFonts w:ascii="Arial" w:hAnsi="Arial" w:cs="Arial"/>
+                <w:b/>
               </w:rPr>
               <w:t>8. Одобрение/отказ на предложен проект</w:t>
             </w:r>
@@ -2593,16 +2327,14 @@
           </w:tcPr>
           <w:p>
             <w:pPr>
-              <w:spacing w:after="0" w:line="240" w:lineRule="auto"/>
-              <w:rPr>
-                <w:rFonts w:ascii="Arial" w:hAnsi="Arial" w:cs="Arial"/>
-                <w:lang w:val="bg-BG"/>
-              </w:rPr>
-            </w:pPr>
-            <w:r>
-              <w:rPr>
-                <w:rFonts w:ascii="Arial" w:hAnsi="Arial" w:cs="Arial"/>
-                <w:lang w:val="bg-BG"/>
+              <w:spacing w:after="0"/>
+              <w:rPr>
+                <w:rFonts w:ascii="Arial" w:hAnsi="Arial" w:cs="Arial"/>
+              </w:rPr>
+            </w:pPr>
+            <w:r>
+              <w:rPr>
+                <w:rFonts w:ascii="Arial" w:hAnsi="Arial" w:cs="Arial"/>
               </w:rPr>
               <w:t>Преподавателят може да одобри или откаже да одобри предложен проект с кратко обяснение в случай  на отказ.</w:t>
             </w:r>
@@ -2618,16 +2350,15 @@
           </w:tcPr>
           <w:p>
             <w:pPr>
-              <w:spacing w:after="0" w:line="240" w:lineRule="auto"/>
-              <w:rPr>
-                <w:rFonts w:ascii="Arial" w:hAnsi="Arial" w:cs="Arial"/>
-                <w:lang w:val="bg-BG"/>
+              <w:spacing w:after="0"/>
+              <w:rPr>
+                <w:rFonts w:ascii="Arial" w:hAnsi="Arial" w:cs="Arial"/>
               </w:rPr>
             </w:pPr>
             <w:r>
               <w:rPr>
                 <w:rFonts w:ascii="Arial" w:eastAsia="Times New Roman" w:hAnsi="Arial" w:cs="Arial"/>
-                <w:lang w:val="bg-BG" w:eastAsia="zh-CN"/>
+                <w:lang w:eastAsia="zh-CN"/>
               </w:rPr>
               <w:t>Преподавател</w:t>
             </w:r>
@@ -2635,6 +2366,7 @@
         </w:tc>
       </w:tr>
     </w:tbl>
+    <w:p/>
     <w:p/>
     <w:tbl>
       <w:tblPr>
@@ -2664,7 +2396,7 @@
                 <w:ilvl w:val="0"/>
                 <w:numId w:val="1"/>
               </w:numPr>
-              <w:spacing w:after="0" w:line="240" w:lineRule="auto"/>
+              <w:spacing w:after="0"/>
               <w:contextualSpacing/>
             </w:pPr>
             <w:r>
@@ -2672,7 +2404,6 @@
                 <w:rFonts w:ascii="Arial" w:hAnsi="Arial" w:cs="Arial"/>
                 <w:sz w:val="24"/>
                 <w:szCs w:val="24"/>
-                <w:lang w:val="bg-BG"/>
               </w:rPr>
               <w:lastRenderedPageBreak/>
               <w:t>Ст</w:t>
@@ -2682,7 +2413,6 @@
                 <w:rFonts w:ascii="Arial" w:hAnsi="Arial" w:cs="Arial"/>
                 <w:sz w:val="24"/>
                 <w:szCs w:val="24"/>
-                <w:lang w:val="bg-BG"/>
               </w:rPr>
               <w:t>руктура на проекта – основни уеб страници и съдържанието им</w:t>
             </w:r>
@@ -2699,9 +2429,6 @@
             </w:tcMar>
           </w:tcPr>
           <w:p>
-            <w:pPr>
-              <w:spacing w:line="240" w:lineRule="auto"/>
-            </w:pPr>
             <w:r>
               <w:rPr>
                 <w:rFonts w:ascii="Arial" w:hAnsi="Arial"/>
@@ -2709,10 +2436,27 @@
                 <w:bCs/>
                 <w:sz w:val="24"/>
                 <w:szCs w:val="24"/>
-                <w:lang w:val="bg-BG"/>
-              </w:rPr>
-              <w:t>1. Заглавна страница (</w:t>
-            </w:r>
+              </w:rPr>
+              <w:t>1. Заглавна страница (Home)</w:t>
+            </w:r>
+            <w:r>
+              <w:rPr>
+                <w:rFonts w:ascii="Arial" w:hAnsi="Arial"/>
+                <w:sz w:val="24"/>
+                <w:szCs w:val="24"/>
+              </w:rPr>
+              <w:t xml:space="preserve"> </w:t>
+            </w:r>
+            <w:r>
+              <w:rPr>
+                <w:rFonts w:ascii="Arial" w:hAnsi="Arial"/>
+                <w:sz w:val="24"/>
+                <w:szCs w:val="24"/>
+              </w:rPr>
+              <w:t>– запознава с предназначението на системата и подканва студентите да се регистрират.</w:t>
+            </w:r>
+          </w:p>
+          <w:p>
             <w:r>
               <w:rPr>
                 <w:rFonts w:ascii="Arial" w:hAnsi="Arial"/>
@@ -2721,14 +2465,133 @@
                 <w:sz w:val="24"/>
                 <w:szCs w:val="24"/>
               </w:rPr>
-              <w:t>Home)</w:t>
-            </w:r>
-            <w:r>
-              <w:rPr>
-                <w:rFonts w:ascii="Arial" w:hAnsi="Arial"/>
-                <w:sz w:val="24"/>
-                <w:szCs w:val="24"/>
-                <w:lang w:val="bg-BG"/>
+              <w:t xml:space="preserve">2. </w:t>
+            </w:r>
+            <w:r>
+              <w:rPr>
+                <w:rFonts w:ascii="Arial" w:hAnsi="Arial"/>
+                <w:b/>
+                <w:bCs/>
+                <w:sz w:val="24"/>
+                <w:szCs w:val="24"/>
+              </w:rPr>
+              <w:t>Списък с теми на проекти</w:t>
+            </w:r>
+            <w:r>
+              <w:rPr>
+                <w:rFonts w:ascii="Arial" w:hAnsi="Arial"/>
+                <w:b/>
+                <w:bCs/>
+                <w:sz w:val="24"/>
+                <w:szCs w:val="24"/>
+              </w:rPr>
+              <w:t xml:space="preserve"> (</w:t>
+            </w:r>
+            <w:r>
+              <w:rPr>
+                <w:rFonts w:ascii="Arial" w:hAnsi="Arial"/>
+                <w:b/>
+                <w:bCs/>
+                <w:sz w:val="24"/>
+                <w:szCs w:val="24"/>
+              </w:rPr>
+              <w:t>projects</w:t>
+            </w:r>
+            <w:r>
+              <w:rPr>
+                <w:rFonts w:ascii="Arial" w:hAnsi="Arial"/>
+                <w:b/>
+                <w:bCs/>
+                <w:sz w:val="24"/>
+                <w:szCs w:val="24"/>
+              </w:rPr>
+              <w:t xml:space="preserve">) </w:t>
+            </w:r>
+            <w:r>
+              <w:rPr>
+                <w:rFonts w:ascii="Arial" w:hAnsi="Arial"/>
+                <w:sz w:val="24"/>
+                <w:szCs w:val="24"/>
+              </w:rPr>
+              <w:t xml:space="preserve">– </w:t>
+            </w:r>
+            <w:r>
+              <w:rPr>
+                <w:rFonts w:ascii="Arial" w:hAnsi="Arial"/>
+                <w:sz w:val="24"/>
+                <w:szCs w:val="24"/>
+              </w:rPr>
+              <w:t xml:space="preserve">показва информация за всеки проект, която включва име, кратко описание, списък на участниците, URLи на хранилище с код  (напр. в GitHub) и на документ с кратко описание а проекта  (Project Summary - напр.  в Google Docs),  както и статус на проекта – одобрен от преподавателя или не. До всеки проект, за който потребителят има права за редактиране, се </w:t>
+            </w:r>
+            <w:r>
+              <w:rPr>
+                <w:rFonts w:ascii="Arial" w:hAnsi="Arial"/>
+                <w:sz w:val="24"/>
+                <w:szCs w:val="24"/>
+              </w:rPr>
+              <w:t>визуализират</w:t>
+            </w:r>
+            <w:r>
+              <w:rPr>
+                <w:rFonts w:ascii="Arial" w:hAnsi="Arial"/>
+                <w:sz w:val="24"/>
+                <w:szCs w:val="24"/>
+              </w:rPr>
+              <w:t xml:space="preserve"> буто</w:t>
+            </w:r>
+            <w:r>
+              <w:rPr>
+                <w:rFonts w:ascii="Arial" w:hAnsi="Arial"/>
+                <w:sz w:val="24"/>
+                <w:szCs w:val="24"/>
+              </w:rPr>
+              <w:t>ни за редактиране и изтриване. Ако потребителят е в роля Student и все още не е избрал курсов проект, то до всеки проект се визуализира и бутон за подаване на заявка за включване. Ако потребителят е в роля Instructor, то вижда статуса (одобрен/отказан) на всеки проект, както и бутон за актуализация на статуса.</w:t>
+            </w:r>
+          </w:p>
+          <w:p>
+            <w:r>
+              <w:rPr>
+                <w:rFonts w:ascii="Arial" w:hAnsi="Arial"/>
+                <w:b/>
+                <w:bCs/>
+                <w:sz w:val="24"/>
+                <w:szCs w:val="24"/>
+              </w:rPr>
+              <w:t xml:space="preserve">3. </w:t>
+            </w:r>
+            <w:r>
+              <w:rPr>
+                <w:rFonts w:ascii="Arial" w:hAnsi="Arial"/>
+                <w:b/>
+                <w:bCs/>
+                <w:sz w:val="24"/>
+                <w:szCs w:val="24"/>
+              </w:rPr>
+              <w:t xml:space="preserve">Добавяне/редактиране на информация за </w:t>
+            </w:r>
+            <w:r>
+              <w:rPr>
+                <w:rFonts w:ascii="Arial" w:hAnsi="Arial"/>
+                <w:b/>
+                <w:bCs/>
+                <w:sz w:val="24"/>
+                <w:szCs w:val="24"/>
+              </w:rPr>
+              <w:t xml:space="preserve">проект </w:t>
+            </w:r>
+            <w:r>
+              <w:rPr>
+                <w:rFonts w:ascii="Arial" w:hAnsi="Arial"/>
+                <w:sz w:val="24"/>
+                <w:szCs w:val="24"/>
+              </w:rPr>
+              <w:t>–</w:t>
+            </w:r>
+            <w:r>
+              <w:rPr>
+                <w:rFonts w:ascii="Arial" w:hAnsi="Arial"/>
+                <w:sz w:val="24"/>
+                <w:szCs w:val="24"/>
               </w:rPr>
               <w:t xml:space="preserve"> </w:t>
             </w:r>
@@ -2737,18 +2600,59 @@
                 <w:rFonts w:ascii="Arial" w:hAnsi="Arial"/>
                 <w:sz w:val="24"/>
                 <w:szCs w:val="24"/>
-                <w:lang w:val="bg-BG"/>
-              </w:rPr>
-              <w:t>– запознава с предназначението на системата и подканва студентите да се регистрират.</w:t>
-            </w:r>
-          </w:p>
-          <w:p>
-            <w:pPr>
-              <w:spacing w:line="240" w:lineRule="auto"/>
-              <w:rPr>
-                <w:lang w:val="bg-BG"/>
-              </w:rPr>
-            </w:pPr>
+              </w:rPr>
+              <w:t xml:space="preserve">съдържа текстови полета за въвеждане или редактиране на информацията за проекта описана по-горе - кратко описание, списък на участниците, URLи на хранилище с </w:t>
+            </w:r>
+            <w:r>
+              <w:rPr>
+                <w:rFonts w:ascii="Arial" w:hAnsi="Arial"/>
+                <w:sz w:val="24"/>
+                <w:szCs w:val="24"/>
+              </w:rPr>
+              <w:t>код (</w:t>
+            </w:r>
+            <w:r>
+              <w:rPr>
+                <w:rFonts w:ascii="Arial" w:hAnsi="Arial"/>
+                <w:sz w:val="24"/>
+                <w:szCs w:val="24"/>
+              </w:rPr>
+              <w:t xml:space="preserve">напр. в GitHub) и на документ с кратко описание а </w:t>
+            </w:r>
+            <w:r>
+              <w:rPr>
+                <w:rFonts w:ascii="Arial" w:hAnsi="Arial"/>
+                <w:sz w:val="24"/>
+                <w:szCs w:val="24"/>
+              </w:rPr>
+              <w:t>проекта (</w:t>
+            </w:r>
+            <w:r>
+              <w:rPr>
+                <w:rFonts w:ascii="Arial" w:hAnsi="Arial"/>
+                <w:sz w:val="24"/>
+                <w:szCs w:val="24"/>
+              </w:rPr>
+              <w:t>Project Summary - напр.  в Google Docs)</w:t>
+            </w:r>
+            <w:r>
+              <w:rPr>
+                <w:rFonts w:ascii="Arial" w:hAnsi="Arial"/>
+                <w:sz w:val="24"/>
+                <w:szCs w:val="24"/>
+              </w:rPr>
+              <w:t>.</w:t>
+            </w:r>
+            <w:r>
+              <w:rPr>
+                <w:rFonts w:ascii="Arial" w:hAnsi="Arial"/>
+                <w:sz w:val="24"/>
+                <w:szCs w:val="24"/>
+              </w:rPr>
+              <w:t xml:space="preserve"> Списъкът на участниците позволява добавяне на нов, регистриран в системата участник и изтриване на вече съществуващ такъв.</w:t>
+            </w:r>
+          </w:p>
+          <w:p>
             <w:r>
               <w:rPr>
                 <w:rFonts w:ascii="Arial" w:hAnsi="Arial"/>
@@ -2756,9 +2660,8 @@
                 <w:bCs/>
                 <w:sz w:val="24"/>
                 <w:szCs w:val="24"/>
-                <w:lang w:val="bg-BG"/>
-              </w:rPr>
-              <w:t xml:space="preserve">2. </w:t>
+              </w:rPr>
+              <w:t xml:space="preserve">4. </w:t>
             </w:r>
             <w:r>
               <w:rPr>
@@ -2767,9 +2670,8 @@
                 <w:bCs/>
                 <w:sz w:val="24"/>
                 <w:szCs w:val="24"/>
-                <w:lang w:val="bg-BG"/>
-              </w:rPr>
-              <w:t>Списък с теми на проекти</w:t>
+              </w:rPr>
+              <w:t xml:space="preserve">Подаване на заявка за включване в </w:t>
             </w:r>
             <w:r>
               <w:rPr>
@@ -2778,10 +2680,27 @@
                 <w:bCs/>
                 <w:sz w:val="24"/>
                 <w:szCs w:val="24"/>
-                <w:lang w:val="bg-BG"/>
-              </w:rPr>
-              <w:t xml:space="preserve"> </w:t>
-            </w:r>
+              </w:rPr>
+              <w:t>проект</w:t>
+            </w:r>
+            <w:r>
+              <w:rPr>
+                <w:rFonts w:ascii="Arial" w:hAnsi="Arial"/>
+                <w:sz w:val="24"/>
+                <w:szCs w:val="24"/>
+              </w:rPr>
+              <w:t xml:space="preserve"> – </w:t>
+            </w:r>
+            <w:r>
+              <w:rPr>
+                <w:rFonts w:ascii="Arial" w:hAnsi="Arial"/>
+                <w:sz w:val="24"/>
+                <w:szCs w:val="24"/>
+              </w:rPr>
+              <w:t>диалогов екран с възможност за въвеждане на кратък текст на заявката и бутони за потвърждение/отказ.</w:t>
+            </w:r>
+          </w:p>
+          <w:p>
             <w:r>
               <w:rPr>
                 <w:rFonts w:ascii="Arial" w:hAnsi="Arial"/>
@@ -2790,7 +2709,7 @@
                 <w:sz w:val="24"/>
                 <w:szCs w:val="24"/>
               </w:rPr>
-              <w:t>(</w:t>
+              <w:t xml:space="preserve">5. </w:t>
             </w:r>
             <w:r>
               <w:rPr>
@@ -2800,518 +2719,6 @@
                 <w:sz w:val="24"/>
                 <w:szCs w:val="24"/>
               </w:rPr>
-              <w:t>projects</w:t>
-            </w:r>
-            <w:r>
-              <w:rPr>
-                <w:rFonts w:ascii="Arial" w:hAnsi="Arial"/>
-                <w:b/>
-                <w:bCs/>
-                <w:sz w:val="24"/>
-                <w:szCs w:val="24"/>
-              </w:rPr>
-              <w:t>)</w:t>
-            </w:r>
-            <w:r>
-              <w:rPr>
-                <w:rFonts w:ascii="Arial" w:hAnsi="Arial"/>
-                <w:b/>
-                <w:bCs/>
-                <w:sz w:val="24"/>
-                <w:szCs w:val="24"/>
-                <w:lang w:val="bg-BG"/>
-              </w:rPr>
-              <w:t xml:space="preserve"> </w:t>
-            </w:r>
-            <w:r>
-              <w:rPr>
-                <w:rFonts w:ascii="Arial" w:hAnsi="Arial"/>
-                <w:sz w:val="24"/>
-                <w:szCs w:val="24"/>
-                <w:lang w:val="bg-BG"/>
-              </w:rPr>
-              <w:t xml:space="preserve">– </w:t>
-            </w:r>
-            <w:r>
-              <w:rPr>
-                <w:rFonts w:ascii="Arial" w:hAnsi="Arial"/>
-                <w:sz w:val="24"/>
-                <w:szCs w:val="24"/>
-                <w:lang w:val="bg-BG"/>
-              </w:rPr>
-              <w:t xml:space="preserve">показва информация за всеки проект, която включва име, кратко описание, списък на участниците, </w:t>
-            </w:r>
-            <w:r>
-              <w:rPr>
-                <w:rFonts w:ascii="Arial" w:hAnsi="Arial"/>
-                <w:sz w:val="24"/>
-                <w:szCs w:val="24"/>
-              </w:rPr>
-              <w:t>URL</w:t>
-            </w:r>
-            <w:r>
-              <w:rPr>
-                <w:rFonts w:ascii="Arial" w:hAnsi="Arial"/>
-                <w:sz w:val="24"/>
-                <w:szCs w:val="24"/>
-                <w:lang w:val="bg-BG"/>
-              </w:rPr>
-              <w:t xml:space="preserve">и на хранилище с код  (напр. в </w:t>
-            </w:r>
-            <w:r>
-              <w:rPr>
-                <w:rFonts w:ascii="Arial" w:hAnsi="Arial"/>
-                <w:sz w:val="24"/>
-                <w:szCs w:val="24"/>
-              </w:rPr>
-              <w:t xml:space="preserve">GitHub) </w:t>
-            </w:r>
-            <w:r>
-              <w:rPr>
-                <w:rFonts w:ascii="Arial" w:hAnsi="Arial"/>
-                <w:sz w:val="24"/>
-                <w:szCs w:val="24"/>
-                <w:lang w:val="bg-BG"/>
-              </w:rPr>
-              <w:t>и на документ</w:t>
-            </w:r>
-            <w:r>
-              <w:rPr>
-                <w:rFonts w:ascii="Arial" w:hAnsi="Arial"/>
-                <w:sz w:val="24"/>
-                <w:szCs w:val="24"/>
-              </w:rPr>
-              <w:t xml:space="preserve"> </w:t>
-            </w:r>
-            <w:r>
-              <w:rPr>
-                <w:rFonts w:ascii="Arial" w:hAnsi="Arial"/>
-                <w:sz w:val="24"/>
-                <w:szCs w:val="24"/>
-                <w:lang w:val="bg-BG"/>
-              </w:rPr>
-              <w:t>с кратко описание а проекта  (</w:t>
-            </w:r>
-            <w:r>
-              <w:rPr>
-                <w:rFonts w:ascii="Arial" w:hAnsi="Arial"/>
-                <w:sz w:val="24"/>
-                <w:szCs w:val="24"/>
-              </w:rPr>
-              <w:t xml:space="preserve">Project Summary - </w:t>
-            </w:r>
-            <w:r>
-              <w:rPr>
-                <w:rFonts w:ascii="Arial" w:hAnsi="Arial"/>
-                <w:sz w:val="24"/>
-                <w:szCs w:val="24"/>
-                <w:lang w:val="bg-BG"/>
-              </w:rPr>
-              <w:t xml:space="preserve">напр.  в </w:t>
-            </w:r>
-            <w:r>
-              <w:rPr>
-                <w:rFonts w:ascii="Arial" w:hAnsi="Arial"/>
-                <w:sz w:val="24"/>
-                <w:szCs w:val="24"/>
-              </w:rPr>
-              <w:t>Google Docs)</w:t>
-            </w:r>
-            <w:r>
-              <w:rPr>
-                <w:rFonts w:ascii="Arial" w:hAnsi="Arial"/>
-                <w:sz w:val="24"/>
-                <w:szCs w:val="24"/>
-                <w:lang w:val="bg-BG"/>
-              </w:rPr>
-              <w:t xml:space="preserve">,  както и статус на проекта – одобрен от преподавателя или не. До всеки проект, за който потребителят има права за редактиране, се </w:t>
-            </w:r>
-            <w:r>
-              <w:rPr>
-                <w:rFonts w:ascii="Arial" w:hAnsi="Arial"/>
-                <w:sz w:val="24"/>
-                <w:szCs w:val="24"/>
-                <w:lang w:val="bg-BG"/>
-              </w:rPr>
-              <w:t>визуализират</w:t>
-            </w:r>
-            <w:r>
-              <w:rPr>
-                <w:rFonts w:ascii="Arial" w:hAnsi="Arial"/>
-                <w:sz w:val="24"/>
-                <w:szCs w:val="24"/>
-                <w:lang w:val="bg-BG"/>
-              </w:rPr>
-              <w:t xml:space="preserve"> буто</w:t>
-            </w:r>
-            <w:r>
-              <w:rPr>
-                <w:rFonts w:ascii="Arial" w:hAnsi="Arial"/>
-                <w:sz w:val="24"/>
-                <w:szCs w:val="24"/>
-                <w:lang w:val="bg-BG"/>
-              </w:rPr>
-              <w:t xml:space="preserve">ни за редактиране и изтриване. Ако потребителят е в роля </w:t>
-            </w:r>
-            <w:r>
-              <w:rPr>
-                <w:rFonts w:ascii="Arial" w:hAnsi="Arial"/>
-                <w:sz w:val="24"/>
-                <w:szCs w:val="24"/>
-              </w:rPr>
-              <w:t>Student</w:t>
-            </w:r>
-            <w:r>
-              <w:rPr>
-                <w:rFonts w:ascii="Arial" w:hAnsi="Arial"/>
-                <w:sz w:val="24"/>
-                <w:szCs w:val="24"/>
-                <w:lang w:val="bg-BG"/>
-              </w:rPr>
-              <w:t xml:space="preserve"> и все още не е избрал курсов проект,</w:t>
-            </w:r>
-            <w:r>
-              <w:rPr>
-                <w:rFonts w:ascii="Arial" w:hAnsi="Arial"/>
-                <w:sz w:val="24"/>
-                <w:szCs w:val="24"/>
-              </w:rPr>
-              <w:t xml:space="preserve"> то</w:t>
-            </w:r>
-            <w:r>
-              <w:rPr>
-                <w:rFonts w:ascii="Arial" w:hAnsi="Arial"/>
-                <w:sz w:val="24"/>
-                <w:szCs w:val="24"/>
-                <w:lang w:val="bg-BG"/>
-              </w:rPr>
-              <w:t xml:space="preserve"> до всеки проект </w:t>
-            </w:r>
-            <w:r>
-              <w:rPr>
-                <w:rFonts w:ascii="Arial" w:hAnsi="Arial"/>
-                <w:sz w:val="24"/>
-                <w:szCs w:val="24"/>
-              </w:rPr>
-              <w:t>се визуа</w:t>
-            </w:r>
-            <w:bookmarkStart w:id="0" w:name="_GoBack"/>
-            <w:bookmarkEnd w:id="0"/>
-            <w:r>
-              <w:rPr>
-                <w:rFonts w:ascii="Arial" w:hAnsi="Arial"/>
-                <w:sz w:val="24"/>
-                <w:szCs w:val="24"/>
-              </w:rPr>
-              <w:t xml:space="preserve">лизира и </w:t>
-            </w:r>
-            <w:r>
-              <w:rPr>
-                <w:rFonts w:ascii="Arial" w:hAnsi="Arial"/>
-                <w:sz w:val="24"/>
-                <w:szCs w:val="24"/>
-                <w:lang w:val="bg-BG"/>
-              </w:rPr>
-              <w:t xml:space="preserve">бутон за подаване на заявка за включване. Ако потребителят е </w:t>
-            </w:r>
-            <w:r>
-              <w:rPr>
-                <w:rFonts w:ascii="Arial" w:hAnsi="Arial"/>
-                <w:sz w:val="24"/>
-                <w:szCs w:val="24"/>
-                <w:lang w:val="bg-BG"/>
-              </w:rPr>
-              <w:t xml:space="preserve">в роля </w:t>
-            </w:r>
-            <w:r>
-              <w:rPr>
-                <w:rFonts w:ascii="Arial" w:hAnsi="Arial"/>
-                <w:sz w:val="24"/>
-                <w:szCs w:val="24"/>
-              </w:rPr>
-              <w:t xml:space="preserve">Instructor, </w:t>
-            </w:r>
-            <w:r>
-              <w:rPr>
-                <w:rFonts w:ascii="Arial" w:hAnsi="Arial"/>
-                <w:sz w:val="24"/>
-                <w:szCs w:val="24"/>
-                <w:lang w:val="bg-BG"/>
-              </w:rPr>
-              <w:t>то вижда статуса (одобрен/отказан) на всеки проект, както и бутон за актуализация на статуса.</w:t>
-            </w:r>
-          </w:p>
-          <w:p>
-            <w:pPr>
-              <w:spacing w:line="240" w:lineRule="auto"/>
-            </w:pPr>
-            <w:r>
-              <w:rPr>
-                <w:rFonts w:ascii="Arial" w:hAnsi="Arial"/>
-                <w:b/>
-                <w:bCs/>
-                <w:sz w:val="24"/>
-                <w:szCs w:val="24"/>
-              </w:rPr>
-              <w:t xml:space="preserve">3. </w:t>
-            </w:r>
-            <w:r>
-              <w:rPr>
-                <w:rFonts w:ascii="Arial" w:hAnsi="Arial"/>
-                <w:b/>
-                <w:bCs/>
-                <w:sz w:val="24"/>
-                <w:szCs w:val="24"/>
-                <w:lang w:val="bg-BG"/>
-              </w:rPr>
-              <w:t xml:space="preserve">Добавяне/редактиране на информация за </w:t>
-            </w:r>
-            <w:r>
-              <w:rPr>
-                <w:rFonts w:ascii="Arial" w:hAnsi="Arial"/>
-                <w:b/>
-                <w:bCs/>
-                <w:sz w:val="24"/>
-                <w:szCs w:val="24"/>
-                <w:lang w:val="bg-BG"/>
-              </w:rPr>
-              <w:t xml:space="preserve">проект </w:t>
-            </w:r>
-            <w:r>
-              <w:rPr>
-                <w:rFonts w:ascii="Arial" w:hAnsi="Arial"/>
-                <w:sz w:val="24"/>
-                <w:szCs w:val="24"/>
-              </w:rPr>
-              <w:t>–</w:t>
-            </w:r>
-            <w:r>
-              <w:rPr>
-                <w:rFonts w:ascii="Arial" w:hAnsi="Arial"/>
-                <w:sz w:val="24"/>
-                <w:szCs w:val="24"/>
-              </w:rPr>
-              <w:t xml:space="preserve"> </w:t>
-            </w:r>
-            <w:r>
-              <w:rPr>
-                <w:rFonts w:ascii="Arial" w:hAnsi="Arial"/>
-                <w:sz w:val="24"/>
-                <w:szCs w:val="24"/>
-                <w:lang w:val="bg-BG"/>
-              </w:rPr>
-              <w:t xml:space="preserve">съдържа текстови полета за въвеждане или редактиране на информацията за проекта описана по-горе - </w:t>
-            </w:r>
-            <w:r>
-              <w:rPr>
-                <w:rFonts w:ascii="Arial" w:hAnsi="Arial"/>
-                <w:sz w:val="24"/>
-                <w:szCs w:val="24"/>
-                <w:lang w:val="bg-BG"/>
-              </w:rPr>
-              <w:t xml:space="preserve">кратко описание, списък на участниците, </w:t>
-            </w:r>
-            <w:r>
-              <w:rPr>
-                <w:rFonts w:ascii="Arial" w:hAnsi="Arial"/>
-                <w:sz w:val="24"/>
-                <w:szCs w:val="24"/>
-              </w:rPr>
-              <w:t>URL</w:t>
-            </w:r>
-            <w:r>
-              <w:rPr>
-                <w:rFonts w:ascii="Arial" w:hAnsi="Arial"/>
-                <w:sz w:val="24"/>
-                <w:szCs w:val="24"/>
-                <w:lang w:val="bg-BG"/>
-              </w:rPr>
-              <w:t xml:space="preserve">и на хранилище с </w:t>
-            </w:r>
-            <w:r>
-              <w:rPr>
-                <w:rFonts w:ascii="Arial" w:hAnsi="Arial"/>
-                <w:sz w:val="24"/>
-                <w:szCs w:val="24"/>
-                <w:lang w:val="bg-BG"/>
-              </w:rPr>
-              <w:t>код (</w:t>
-            </w:r>
-            <w:r>
-              <w:rPr>
-                <w:rFonts w:ascii="Arial" w:hAnsi="Arial"/>
-                <w:sz w:val="24"/>
-                <w:szCs w:val="24"/>
-                <w:lang w:val="bg-BG"/>
-              </w:rPr>
-              <w:t xml:space="preserve">напр. в </w:t>
-            </w:r>
-            <w:r>
-              <w:rPr>
-                <w:rFonts w:ascii="Arial" w:hAnsi="Arial"/>
-                <w:sz w:val="24"/>
-                <w:szCs w:val="24"/>
-              </w:rPr>
-              <w:t xml:space="preserve">GitHub) </w:t>
-            </w:r>
-            <w:r>
-              <w:rPr>
-                <w:rFonts w:ascii="Arial" w:hAnsi="Arial"/>
-                <w:sz w:val="24"/>
-                <w:szCs w:val="24"/>
-                <w:lang w:val="bg-BG"/>
-              </w:rPr>
-              <w:t>и на документ</w:t>
-            </w:r>
-            <w:r>
-              <w:rPr>
-                <w:rFonts w:ascii="Arial" w:hAnsi="Arial"/>
-                <w:sz w:val="24"/>
-                <w:szCs w:val="24"/>
-              </w:rPr>
-              <w:t xml:space="preserve"> </w:t>
-            </w:r>
-            <w:r>
-              <w:rPr>
-                <w:rFonts w:ascii="Arial" w:hAnsi="Arial"/>
-                <w:sz w:val="24"/>
-                <w:szCs w:val="24"/>
-                <w:lang w:val="bg-BG"/>
-              </w:rPr>
-              <w:t xml:space="preserve">с кратко описание а </w:t>
-            </w:r>
-            <w:r>
-              <w:rPr>
-                <w:rFonts w:ascii="Arial" w:hAnsi="Arial"/>
-                <w:sz w:val="24"/>
-                <w:szCs w:val="24"/>
-                <w:lang w:val="bg-BG"/>
-              </w:rPr>
-              <w:t>проекта (</w:t>
-            </w:r>
-            <w:r>
-              <w:rPr>
-                <w:rFonts w:ascii="Arial" w:hAnsi="Arial"/>
-                <w:sz w:val="24"/>
-                <w:szCs w:val="24"/>
-              </w:rPr>
-              <w:t xml:space="preserve">Project Summary - </w:t>
-            </w:r>
-            <w:r>
-              <w:rPr>
-                <w:rFonts w:ascii="Arial" w:hAnsi="Arial"/>
-                <w:sz w:val="24"/>
-                <w:szCs w:val="24"/>
-                <w:lang w:val="bg-BG"/>
-              </w:rPr>
-              <w:t xml:space="preserve">напр.  в </w:t>
-            </w:r>
-            <w:r>
-              <w:rPr>
-                <w:rFonts w:ascii="Arial" w:hAnsi="Arial"/>
-                <w:sz w:val="24"/>
-                <w:szCs w:val="24"/>
-              </w:rPr>
-              <w:t>Google Docs)</w:t>
-            </w:r>
-            <w:r>
-              <w:rPr>
-                <w:rFonts w:ascii="Arial" w:hAnsi="Arial"/>
-                <w:sz w:val="24"/>
-                <w:szCs w:val="24"/>
-                <w:lang w:val="bg-BG"/>
-              </w:rPr>
-              <w:t>.</w:t>
-            </w:r>
-            <w:r>
-              <w:rPr>
-                <w:rFonts w:ascii="Arial" w:hAnsi="Arial"/>
-                <w:sz w:val="24"/>
-                <w:szCs w:val="24"/>
-                <w:lang w:val="bg-BG"/>
-              </w:rPr>
-              <w:t xml:space="preserve"> Списъкът на участниците позволява добавяне на нов, регистриран в системата участник и изтриване на вече съществуващ такъв.</w:t>
-            </w:r>
-          </w:p>
-          <w:p>
-            <w:pPr>
-              <w:spacing w:line="240" w:lineRule="auto"/>
-            </w:pPr>
-            <w:r>
-              <w:rPr>
-                <w:rFonts w:ascii="Arial" w:hAnsi="Arial"/>
-                <w:b/>
-                <w:bCs/>
-                <w:sz w:val="24"/>
-                <w:szCs w:val="24"/>
-                <w:lang w:val="bg-BG"/>
-              </w:rPr>
-              <w:t xml:space="preserve">4. </w:t>
-            </w:r>
-            <w:r>
-              <w:rPr>
-                <w:rFonts w:ascii="Arial" w:hAnsi="Arial"/>
-                <w:b/>
-                <w:bCs/>
-                <w:sz w:val="24"/>
-                <w:szCs w:val="24"/>
-                <w:lang w:val="bg-BG"/>
-              </w:rPr>
-              <w:t xml:space="preserve">Подаване на заявка за включване в </w:t>
-            </w:r>
-            <w:r>
-              <w:rPr>
-                <w:rFonts w:ascii="Arial" w:hAnsi="Arial"/>
-                <w:b/>
-                <w:bCs/>
-                <w:sz w:val="24"/>
-                <w:szCs w:val="24"/>
-                <w:lang w:val="bg-BG"/>
-              </w:rPr>
-              <w:t>проект</w:t>
-            </w:r>
-            <w:r>
-              <w:rPr>
-                <w:rFonts w:ascii="Arial" w:hAnsi="Arial"/>
-                <w:sz w:val="24"/>
-                <w:szCs w:val="24"/>
-              </w:rPr>
-              <w:t xml:space="preserve"> – </w:t>
-            </w:r>
-            <w:r>
-              <w:rPr>
-                <w:rFonts w:ascii="Arial" w:hAnsi="Arial"/>
-                <w:sz w:val="24"/>
-                <w:szCs w:val="24"/>
-                <w:lang w:val="bg-BG"/>
-              </w:rPr>
-              <w:t>диалогов екран с възможност за въвеждане на кратък текст на заявката и бутони за потвърждение/отказ.</w:t>
-            </w:r>
-          </w:p>
-          <w:p>
-            <w:pPr>
-              <w:spacing w:line="240" w:lineRule="auto"/>
-            </w:pPr>
-            <w:r>
-              <w:rPr>
-                <w:rFonts w:ascii="Arial" w:hAnsi="Arial"/>
-                <w:b/>
-                <w:bCs/>
-                <w:sz w:val="24"/>
-                <w:szCs w:val="24"/>
-                <w:lang w:val="bg-BG"/>
-              </w:rPr>
-              <w:t xml:space="preserve">5. </w:t>
-            </w:r>
-            <w:r>
-              <w:rPr>
-                <w:rFonts w:ascii="Arial" w:hAnsi="Arial"/>
-                <w:b/>
-                <w:bCs/>
-                <w:sz w:val="24"/>
-                <w:szCs w:val="24"/>
-                <w:lang w:val="bg-BG"/>
-              </w:rPr>
               <w:t>Одобрение/отказ на проект от преподавател</w:t>
             </w:r>
             <w:r>
@@ -3320,52 +2727,7 @@
                 <w:sz w:val="24"/>
                 <w:szCs w:val="24"/>
               </w:rPr>
-              <w:t xml:space="preserve"> – </w:t>
-            </w:r>
-            <w:r>
-              <w:rPr>
-                <w:rFonts w:ascii="Arial" w:hAnsi="Arial"/>
-                <w:sz w:val="24"/>
-                <w:szCs w:val="24"/>
-                <w:lang w:val="bg-BG"/>
-              </w:rPr>
-              <w:t xml:space="preserve">диалогов екран с възможност </w:t>
-            </w:r>
-            <w:r>
-              <w:rPr>
-                <w:rFonts w:ascii="Arial" w:hAnsi="Arial"/>
-                <w:sz w:val="24"/>
-                <w:szCs w:val="24"/>
-                <w:lang w:val="bg-BG"/>
-              </w:rPr>
-              <w:t xml:space="preserve">за въвеждане на кратък текст </w:t>
-            </w:r>
-            <w:r>
-              <w:rPr>
-                <w:rFonts w:ascii="Arial" w:hAnsi="Arial"/>
-                <w:sz w:val="24"/>
-                <w:szCs w:val="24"/>
-                <w:lang w:val="bg-BG"/>
-              </w:rPr>
-              <w:t xml:space="preserve">и бутони за </w:t>
-            </w:r>
-            <w:r>
-              <w:rPr>
-                <w:rFonts w:ascii="Arial" w:hAnsi="Arial"/>
-                <w:sz w:val="24"/>
-                <w:szCs w:val="24"/>
-                <w:lang w:val="bg-BG"/>
-              </w:rPr>
-              <w:t>одобрение</w:t>
-            </w:r>
-            <w:r>
-              <w:rPr>
-                <w:rFonts w:ascii="Arial" w:hAnsi="Arial"/>
-                <w:sz w:val="24"/>
-                <w:szCs w:val="24"/>
-                <w:lang w:val="bg-BG"/>
-              </w:rPr>
-              <w:t>/отказ.</w:t>
+              <w:t xml:space="preserve"> – диалогов екран с възможност за въвеждане на кратък текст и бутони за одобрение/отказ.</w:t>
             </w:r>
           </w:p>
         </w:tc>
@@ -3386,14 +2748,13 @@
                 <w:ilvl w:val="0"/>
                 <w:numId w:val="1"/>
               </w:numPr>
-              <w:spacing w:after="0" w:line="240" w:lineRule="auto"/>
-            </w:pPr>
-            <w:r>
-              <w:rPr>
-                <w:rFonts w:ascii="Arial" w:hAnsi="Arial" w:cs="Arial"/>
-                <w:sz w:val="24"/>
-                <w:szCs w:val="24"/>
-                <w:lang w:val="bg-BG"/>
+              <w:spacing w:after="0"/>
+            </w:pPr>
+            <w:r>
+              <w:rPr>
+                <w:rFonts w:ascii="Arial" w:hAnsi="Arial" w:cs="Arial"/>
+                <w:sz w:val="24"/>
+                <w:szCs w:val="24"/>
               </w:rPr>
               <w:t>Интернет ресурси</w:t>
             </w:r>
@@ -3411,13 +2772,12 @@
           </w:tcPr>
           <w:p>
             <w:pPr>
-              <w:spacing w:before="120" w:after="0" w:line="240" w:lineRule="auto"/>
+              <w:spacing w:before="120" w:after="0"/>
               <w:rPr>
                 <w:rFonts w:ascii="Arial" w:hAnsi="Arial"/>
                 <w:color w:val="222222"/>
                 <w:sz w:val="24"/>
                 <w:szCs w:val="24"/>
-                <w:lang w:val="bg-BG"/>
               </w:rPr>
             </w:pPr>
             <w:r>
@@ -3434,16 +2794,7 @@
                 <w:sz w:val="24"/>
                 <w:szCs w:val="24"/>
               </w:rPr>
-              <w:t xml:space="preserve">. </w:t>
-            </w:r>
-            <w:r>
-              <w:rPr>
-                <w:rFonts w:ascii="Arial" w:hAnsi="Arial"/>
-                <w:sz w:val="24"/>
-                <w:szCs w:val="24"/>
-                <w:lang w:val="bg-BG"/>
-              </w:rPr>
-              <w:t>Официален</w:t>
+              <w:t>. Официален</w:t>
             </w:r>
             <w:r>
               <w:rPr>
@@ -3451,7 +2802,6 @@
                 <w:color w:val="222222"/>
                 <w:sz w:val="24"/>
                 <w:szCs w:val="24"/>
-                <w:lang w:val="bg-BG"/>
               </w:rPr>
               <w:t xml:space="preserve"> уеб сайт на </w:t>
             </w:r>
@@ -3469,7 +2819,6 @@
                 <w:color w:val="222222"/>
                 <w:sz w:val="24"/>
                 <w:szCs w:val="24"/>
-                <w:lang w:val="bg-BG"/>
               </w:rPr>
               <w:t xml:space="preserve"> – </w:t>
             </w:r>
@@ -3480,7 +2829,6 @@
                   <w:rFonts w:ascii="Arial" w:hAnsi="Arial"/>
                   <w:sz w:val="24"/>
                   <w:szCs w:val="24"/>
-                  <w:lang w:val="bg-BG"/>
                 </w:rPr>
                 <w:t>http://flask.pocoo.org/</w:t>
               </w:r>
@@ -3488,13 +2836,12 @@
           </w:p>
           <w:p>
             <w:pPr>
-              <w:spacing w:before="120" w:after="0" w:line="240" w:lineRule="auto"/>
+              <w:spacing w:before="120" w:after="0"/>
               <w:rPr>
                 <w:rFonts w:ascii="Arial" w:hAnsi="Arial"/>
                 <w:color w:val="222222"/>
                 <w:sz w:val="24"/>
                 <w:szCs w:val="24"/>
-                <w:lang w:val="bg-BG"/>
               </w:rPr>
             </w:pPr>
             <w:r>
@@ -3511,7 +2858,6 @@
                 <w:rFonts w:ascii="Arial" w:hAnsi="Arial"/>
                 <w:sz w:val="24"/>
                 <w:szCs w:val="24"/>
-                <w:lang w:val="bg-BG"/>
               </w:rPr>
               <w:t>Официален</w:t>
             </w:r>
@@ -3521,7 +2867,6 @@
                 <w:color w:val="222222"/>
                 <w:sz w:val="24"/>
                 <w:szCs w:val="24"/>
-                <w:lang w:val="bg-BG"/>
               </w:rPr>
               <w:t xml:space="preserve"> уеб сайт на </w:t>
             </w:r>
@@ -3555,7 +2900,7 @@
           </w:p>
           <w:p>
             <w:pPr>
-              <w:spacing w:before="120" w:after="0" w:line="240" w:lineRule="auto"/>
+              <w:spacing w:before="120" w:after="0"/>
               <w:rPr>
                 <w:rFonts w:ascii="Arial" w:hAnsi="Arial" w:cs="Arial"/>
                 <w:sz w:val="24"/>
@@ -3575,7 +2920,6 @@
                 <w:rFonts w:ascii="Arial" w:hAnsi="Arial"/>
                 <w:sz w:val="24"/>
                 <w:szCs w:val="24"/>
-                <w:lang w:val="bg-BG"/>
               </w:rPr>
               <w:t>Официален</w:t>
             </w:r>
@@ -3585,7 +2929,6 @@
                 <w:color w:val="222222"/>
                 <w:sz w:val="24"/>
                 <w:szCs w:val="24"/>
-                <w:lang w:val="bg-BG"/>
               </w:rPr>
               <w:t xml:space="preserve"> уеб сайт на </w:t>
             </w:r>
@@ -3612,7 +2955,10 @@
         </w:tc>
       </w:tr>
     </w:tbl>
-    <w:p/>
+    <w:p>
+      <w:bookmarkStart w:id="0" w:name="_GoBack"/>
+      <w:bookmarkEnd w:id="0"/>
+    </w:p>
     <w:sectPr>
       <w:pgSz w:w="15840" w:h="12240" w:orient="landscape"/>
       <w:pgMar w:top="1440" w:right="1440" w:bottom="1440" w:left="1440" w:header="0" w:footer="0" w:gutter="0"/>
@@ -4903,7 +4249,7 @@
 </file>
 
 <file path=customXml/itemProps1.xml><?xml version="1.0" encoding="utf-8"?>
-<ds:datastoreItem xmlns:ds="http://schemas.openxmlformats.org/officeDocument/2006/customXml" ds:itemID="{87B625B4-4D7D-4F0D-8BFD-3D10DBB8B5F5}">
+<ds:datastoreItem xmlns:ds="http://schemas.openxmlformats.org/officeDocument/2006/customXml" ds:itemID="{2D7D66BF-6D7B-46D3-BC68-BEA59239417A}">
   <ds:schemaRefs>
     <ds:schemaRef ds:uri="http://schemas.openxmlformats.org/officeDocument/2006/bibliography"/>
   </ds:schemaRefs>

</xml_diff>